<commit_message>
Modification glossaire (ordre alphabétique))
</commit_message>
<xml_diff>
--- a/Documentation/2.Rapport/R-TPI-leoluna-Rapport.docx
+++ b/Documentation/2.Rapport/R-TPI-leoluna-Rapport.docx
@@ -47,6 +47,7 @@
                 <w:sz w:val="96"/>
               </w:rPr>
             </w:pPr>
+            <w:proofErr w:type="spellStart"/>
             <w:r>
               <w:rPr>
                 <w:rFonts w:ascii="Impact" w:hAnsi="Impact"/>
@@ -54,6 +55,7 @@
               </w:rPr>
               <w:t>ICalMerge</w:t>
             </w:r>
+            <w:proofErr w:type="spellEnd"/>
             <w:r>
               <w:rPr>
                 <w:rFonts w:ascii="Impact" w:hAnsi="Impact"/>
@@ -120,8 +122,16 @@
         <w:rPr>
           <w:rFonts w:ascii="Century Gothic" w:hAnsi="Century Gothic"/>
         </w:rPr>
-        <w:t>Chef de projet : Jonathan Melly</w:t>
-      </w:r>
+        <w:t xml:space="preserve">Chef de projet : Jonathan </w:t>
+      </w:r>
+      <w:proofErr w:type="spellStart"/>
+      <w:r>
+        <w:rPr>
+          <w:rFonts w:ascii="Century Gothic" w:hAnsi="Century Gothic"/>
+        </w:rPr>
+        <w:t>Melly</w:t>
+      </w:r>
+      <w:proofErr w:type="spellEnd"/>
     </w:p>
     <w:p>
       <w:pPr>
@@ -150,8 +160,17 @@
           <w:rFonts w:ascii="Century Gothic" w:hAnsi="Century Gothic"/>
           <w:lang w:val="de-CH"/>
         </w:rPr>
-        <w:t xml:space="preserve"> Ernesto Montemayor</w:t>
-      </w:r>
+        <w:t xml:space="preserve"> Ernesto </w:t>
+      </w:r>
+      <w:proofErr w:type="spellStart"/>
+      <w:r>
+        <w:rPr>
+          <w:rFonts w:ascii="Century Gothic" w:hAnsi="Century Gothic"/>
+          <w:lang w:val="de-CH"/>
+        </w:rPr>
+        <w:t>Montemayor</w:t>
+      </w:r>
+      <w:proofErr w:type="spellEnd"/>
     </w:p>
     <w:p>
       <w:pPr>
@@ -5276,7 +5295,23 @@
           <w:rFonts w:ascii="Century Gothic" w:hAnsi="Century Gothic"/>
           <w:szCs w:val="14"/>
         </w:rPr>
-        <w:t xml:space="preserve">ahier des charges : ICalMerge est une solution pour fusionner plusieurs sources de calendrier au format ICAL vers un seul flux. Ceci est particulièrement utile lorsqu'on reçoit plusieurs calendriers pour une conférence par exemple et qu'on veut regrouper cela </w:t>
+        <w:t xml:space="preserve">ahier des charges : </w:t>
+      </w:r>
+      <w:proofErr w:type="spellStart"/>
+      <w:r>
+        <w:rPr>
+          <w:rFonts w:ascii="Century Gothic" w:hAnsi="Century Gothic"/>
+          <w:szCs w:val="14"/>
+        </w:rPr>
+        <w:t>ICalMerge</w:t>
+      </w:r>
+      <w:proofErr w:type="spellEnd"/>
+      <w:r>
+        <w:rPr>
+          <w:rFonts w:ascii="Century Gothic" w:hAnsi="Century Gothic"/>
+          <w:szCs w:val="14"/>
+        </w:rPr>
+        <w:t xml:space="preserve"> est une solution pour fusionner plusieurs sources de calendrier au format ICAL vers un seul flux. Ceci est particulièrement utile lorsqu'on reçoit plusieurs calendriers pour une conférence par exemple et qu'on veut regrouper cela </w:t>
       </w:r>
       <w:r>
         <w:rPr>
@@ -5375,8 +5410,13 @@
         <w:fldChar w:fldCharType="end"/>
       </w:r>
       <w:r>
-        <w:t>. Mock</w:t>
-      </w:r>
+        <w:t xml:space="preserve">. </w:t>
+      </w:r>
+      <w:proofErr w:type="spellStart"/>
+      <w:r>
+        <w:t>Mock</w:t>
+      </w:r>
+      <w:proofErr w:type="spellEnd"/>
       <w:r>
         <w:t>-up de l'application</w:t>
       </w:r>
@@ -5603,7 +5643,7 @@
           <w:szCs w:val="14"/>
         </w:rPr>
         <w:pict w14:anchorId="780CD732">
-          <v:shape id="_x0000_i1026" type="#_x0000_t75" style="width:371.7pt;height:31.15pt">
+          <v:shape id="_x0000_i1026" type="#_x0000_t75" style="width:371.8pt;height:31.15pt">
             <v:imagedata r:id="rId10" o:title="6"/>
           </v:shape>
         </w:pict>
@@ -5635,8 +5675,13 @@
       <w:r>
         <w:t xml:space="preserve">. </w:t>
       </w:r>
-      <w:r>
-        <w:t xml:space="preserve">Mock-up </w:t>
+      <w:proofErr w:type="spellStart"/>
+      <w:r>
+        <w:t>Mock</w:t>
+      </w:r>
+      <w:proofErr w:type="spellEnd"/>
+      <w:r>
+        <w:t xml:space="preserve">-up </w:t>
       </w:r>
       <w:r>
         <w:t>des</w:t>
@@ -5769,7 +5814,23 @@
           <w:rFonts w:ascii="Century Gothic" w:hAnsi="Century Gothic"/>
           <w:szCs w:val="14"/>
         </w:rPr>
-        <w:t>M. Melly, le cent pourcent de la ba</w:t>
+        <w:t xml:space="preserve">M. </w:t>
+      </w:r>
+      <w:proofErr w:type="spellStart"/>
+      <w:r>
+        <w:rPr>
+          <w:rFonts w:ascii="Century Gothic" w:hAnsi="Century Gothic"/>
+          <w:szCs w:val="14"/>
+        </w:rPr>
+        <w:t>Melly</w:t>
+      </w:r>
+      <w:proofErr w:type="spellEnd"/>
+      <w:r>
+        <w:rPr>
+          <w:rFonts w:ascii="Century Gothic" w:hAnsi="Century Gothic"/>
+          <w:szCs w:val="14"/>
+        </w:rPr>
+        <w:t>, le cent pourcent de la ba</w:t>
       </w:r>
       <w:r>
         <w:rPr>
@@ -5904,9 +5965,14 @@
       </w:pPr>
       <w:bookmarkStart w:id="13" w:name="_Toc73629215"/>
       <w:r>
-        <w:t>Utilisation d’un système de versioning</w:t>
+        <w:t xml:space="preserve">Utilisation d’un système de </w:t>
+      </w:r>
+      <w:proofErr w:type="spellStart"/>
+      <w:r>
+        <w:t>versioning</w:t>
       </w:r>
       <w:bookmarkEnd w:id="13"/>
+      <w:proofErr w:type="spellEnd"/>
     </w:p>
     <w:p>
       <w:pPr>
@@ -5943,8 +6009,17 @@
           <w:rFonts w:ascii="Century Gothic" w:hAnsi="Century Gothic"/>
           <w:szCs w:val="14"/>
         </w:rPr>
-        <w:t xml:space="preserve"> de versioning</w:t>
-      </w:r>
+        <w:t xml:space="preserve"> de </w:t>
+      </w:r>
+      <w:proofErr w:type="spellStart"/>
+      <w:r>
+        <w:rPr>
+          <w:rFonts w:ascii="Century Gothic" w:hAnsi="Century Gothic"/>
+          <w:szCs w:val="14"/>
+        </w:rPr>
+        <w:t>versioning</w:t>
+      </w:r>
+      <w:proofErr w:type="spellEnd"/>
       <w:r>
         <w:rPr>
           <w:rFonts w:ascii="Century Gothic" w:hAnsi="Century Gothic"/>
@@ -6012,9 +6087,14 @@
       </w:pPr>
       <w:bookmarkStart w:id="15" w:name="_Toc73629217"/>
       <w:r>
-        <w:t>Explication du format ICal</w:t>
+        <w:t xml:space="preserve">Explication du format </w:t>
+      </w:r>
+      <w:proofErr w:type="spellStart"/>
+      <w:r>
+        <w:t>ICal</w:t>
       </w:r>
       <w:bookmarkEnd w:id="15"/>
+      <w:proofErr w:type="spellEnd"/>
     </w:p>
     <w:p>
       <w:pPr>
@@ -6036,7 +6116,23 @@
           <w:rFonts w:ascii="Century Gothic" w:hAnsi="Century Gothic"/>
           <w:szCs w:val="14"/>
         </w:rPr>
-        <w:t>Une explication du format ICal sera requise dans le rapport de projet.</w:t>
+        <w:t xml:space="preserve">Une explication du format </w:t>
+      </w:r>
+      <w:proofErr w:type="spellStart"/>
+      <w:r>
+        <w:rPr>
+          <w:rFonts w:ascii="Century Gothic" w:hAnsi="Century Gothic"/>
+          <w:szCs w:val="14"/>
+        </w:rPr>
+        <w:t>ICal</w:t>
+      </w:r>
+      <w:proofErr w:type="spellEnd"/>
+      <w:r>
+        <w:rPr>
+          <w:rFonts w:ascii="Century Gothic" w:hAnsi="Century Gothic"/>
+          <w:szCs w:val="14"/>
+        </w:rPr>
+        <w:t xml:space="preserve"> sera requise dans le rapport de projet.</w:t>
       </w:r>
       <w:r>
         <w:rPr>
@@ -6116,8 +6212,163 @@
           <w:rFonts w:ascii="Century Gothic" w:hAnsi="Century Gothic"/>
           <w:b/>
         </w:rPr>
+        <w:t xml:space="preserve">Git : </w:t>
+      </w:r>
+      <w:r>
+        <w:rPr>
+          <w:rFonts w:ascii="Century Gothic" w:hAnsi="Century Gothic"/>
+        </w:rPr>
+        <w:t xml:space="preserve">Logiciel de gestion de versions. </w:t>
+      </w:r>
+    </w:p>
+    <w:p>
+      <w:pPr>
+        <w:ind w:left="567"/>
+        <w:rPr>
+          <w:rFonts w:ascii="Century Gothic" w:hAnsi="Century Gothic"/>
+          <w:b/>
+        </w:rPr>
+      </w:pPr>
+    </w:p>
+    <w:p>
+      <w:pPr>
+        <w:ind w:left="567"/>
+        <w:rPr>
+          <w:rFonts w:ascii="Century Gothic" w:hAnsi="Century Gothic"/>
+        </w:rPr>
+      </w:pPr>
+      <w:proofErr w:type="spellStart"/>
+      <w:r>
+        <w:rPr>
+          <w:rFonts w:ascii="Century Gothic" w:hAnsi="Century Gothic"/>
+          <w:b/>
+        </w:rPr>
+        <w:t>Merger</w:t>
+      </w:r>
+      <w:proofErr w:type="spellEnd"/>
+      <w:r>
+        <w:rPr>
+          <w:rFonts w:ascii="Century Gothic" w:hAnsi="Century Gothic"/>
+          <w:b/>
+        </w:rPr>
+        <w:t> </w:t>
+      </w:r>
+      <w:r>
+        <w:rPr>
+          <w:rFonts w:ascii="Century Gothic" w:hAnsi="Century Gothic"/>
+        </w:rPr>
+        <w:t>:</w:t>
+      </w:r>
+      <w:r>
+        <w:rPr>
+          <w:rFonts w:ascii="Century Gothic" w:hAnsi="Century Gothic"/>
+        </w:rPr>
+        <w:t xml:space="preserve"> Une classe qui permet de fusionner les événements de plusieurs calendriers en un seul. </w:t>
+      </w:r>
+    </w:p>
+    <w:p>
+      <w:pPr>
+        <w:ind w:left="567"/>
+        <w:rPr>
+          <w:rFonts w:ascii="Century Gothic" w:hAnsi="Century Gothic"/>
+          <w:b/>
+        </w:rPr>
+      </w:pPr>
+    </w:p>
+    <w:p>
+      <w:pPr>
+        <w:ind w:left="567"/>
+        <w:rPr>
+          <w:rFonts w:ascii="Century Gothic" w:hAnsi="Century Gothic"/>
+        </w:rPr>
+      </w:pPr>
+      <w:proofErr w:type="spellStart"/>
+      <w:r>
+        <w:rPr>
+          <w:rFonts w:ascii="Century Gothic" w:hAnsi="Century Gothic"/>
+          <w:b/>
+        </w:rPr>
+        <w:t>OpenFileDialog</w:t>
+      </w:r>
+      <w:proofErr w:type="spellEnd"/>
+      <w:r>
+        <w:rPr>
+          <w:rFonts w:ascii="Century Gothic" w:hAnsi="Century Gothic"/>
+          <w:b/>
+        </w:rPr>
+        <w:t> :</w:t>
+      </w:r>
+      <w:r>
+        <w:rPr>
+          <w:rFonts w:ascii="Century Gothic" w:hAnsi="Century Gothic"/>
+        </w:rPr>
+        <w:t xml:space="preserve"> Boîte de dialogue permettant à un utilisateur de sélectionner un fichier.</w:t>
+      </w:r>
+    </w:p>
+    <w:p>
+      <w:pPr>
+        <w:ind w:left="567"/>
+        <w:rPr>
+          <w:rFonts w:ascii="Century Gothic" w:hAnsi="Century Gothic"/>
+          <w:b/>
+        </w:rPr>
+      </w:pPr>
+    </w:p>
+    <w:p>
+      <w:pPr>
+        <w:ind w:left="567"/>
+        <w:rPr>
+          <w:rFonts w:ascii="Century Gothic" w:hAnsi="Century Gothic"/>
+        </w:rPr>
+      </w:pPr>
+      <w:proofErr w:type="spellStart"/>
+      <w:r>
+        <w:rPr>
+          <w:rFonts w:ascii="Century Gothic" w:hAnsi="Century Gothic"/>
+          <w:b/>
+        </w:rPr>
+        <w:t>SaveFileDialog</w:t>
+      </w:r>
+      <w:proofErr w:type="spellEnd"/>
+      <w:r>
+        <w:rPr>
+          <w:rFonts w:ascii="Century Gothic" w:hAnsi="Century Gothic"/>
+          <w:b/>
+        </w:rPr>
+        <w:t> :</w:t>
+      </w:r>
+      <w:r>
+        <w:rPr>
+          <w:rFonts w:ascii="Century Gothic" w:hAnsi="Century Gothic"/>
+        </w:rPr>
+        <w:t xml:space="preserve"> Boîte de dialogue permettant à l’utilisateur de choisir où importer un fichier.</w:t>
+      </w:r>
+    </w:p>
+    <w:p>
+      <w:pPr>
+        <w:ind w:left="567"/>
+        <w:rPr>
+          <w:rFonts w:ascii="Century Gothic" w:hAnsi="Century Gothic"/>
+          <w:b/>
+        </w:rPr>
+      </w:pPr>
+    </w:p>
+    <w:p>
+      <w:pPr>
+        <w:ind w:left="567"/>
+        <w:rPr>
+          <w:rFonts w:ascii="Century Gothic" w:hAnsi="Century Gothic"/>
+        </w:rPr>
+      </w:pPr>
+      <w:proofErr w:type="spellStart"/>
+      <w:r>
+        <w:rPr>
+          <w:rFonts w:ascii="Century Gothic" w:hAnsi="Century Gothic"/>
+          <w:b/>
+        </w:rPr>
         <w:t>SourceComponents</w:t>
       </w:r>
+      <w:proofErr w:type="spellEnd"/>
       <w:r>
         <w:rPr>
           <w:rFonts w:ascii="Century Gothic" w:hAnsi="Century Gothic"/>
@@ -6138,112 +6389,6 @@
           <w:rFonts w:ascii="Century Gothic" w:hAnsi="Century Gothic"/>
         </w:rPr>
       </w:pPr>
-      <w:r>
-        <w:rPr>
-          <w:rFonts w:ascii="Century Gothic" w:hAnsi="Century Gothic"/>
-          <w:b/>
-        </w:rPr>
-        <w:t>Merger </w:t>
-      </w:r>
-      <w:r>
-        <w:rPr>
-          <w:rFonts w:ascii="Century Gothic" w:hAnsi="Century Gothic"/>
-        </w:rPr>
-        <w:t>:</w:t>
-      </w:r>
-      <w:r>
-        <w:rPr>
-          <w:rFonts w:ascii="Century Gothic" w:hAnsi="Century Gothic"/>
-        </w:rPr>
-        <w:t xml:space="preserve"> Une classe qui permet de fusionner les événements de plusieurs calendriers en un seul. </w:t>
-      </w:r>
-    </w:p>
-    <w:p>
-      <w:pPr>
-        <w:ind w:left="567"/>
-        <w:rPr>
-          <w:rFonts w:ascii="Century Gothic" w:hAnsi="Century Gothic"/>
-        </w:rPr>
-      </w:pPr>
-    </w:p>
-    <w:p>
-      <w:pPr>
-        <w:ind w:left="567"/>
-        <w:rPr>
-          <w:rFonts w:ascii="Century Gothic" w:hAnsi="Century Gothic"/>
-        </w:rPr>
-      </w:pPr>
-      <w:r>
-        <w:rPr>
-          <w:rFonts w:ascii="Century Gothic" w:hAnsi="Century Gothic"/>
-          <w:b/>
-        </w:rPr>
-        <w:t>OpenFileDialog :</w:t>
-      </w:r>
-      <w:r>
-        <w:rPr>
-          <w:rFonts w:ascii="Century Gothic" w:hAnsi="Century Gothic"/>
-        </w:rPr>
-        <w:t xml:space="preserve"> Boîte de dialogue permettant à un utilisateur de sélectionner un fichier.</w:t>
-      </w:r>
-    </w:p>
-    <w:p>
-      <w:pPr>
-        <w:ind w:left="567"/>
-        <w:rPr>
-          <w:rFonts w:ascii="Century Gothic" w:hAnsi="Century Gothic"/>
-        </w:rPr>
-      </w:pPr>
-    </w:p>
-    <w:p>
-      <w:pPr>
-        <w:ind w:left="567"/>
-        <w:rPr>
-          <w:rFonts w:ascii="Century Gothic" w:hAnsi="Century Gothic"/>
-        </w:rPr>
-      </w:pPr>
-      <w:r>
-        <w:rPr>
-          <w:rFonts w:ascii="Century Gothic" w:hAnsi="Century Gothic"/>
-          <w:b/>
-        </w:rPr>
-        <w:t>SaveFileDialog :</w:t>
-      </w:r>
-      <w:r>
-        <w:rPr>
-          <w:rFonts w:ascii="Century Gothic" w:hAnsi="Century Gothic"/>
-        </w:rPr>
-        <w:t xml:space="preserve"> Boîte de dialogue permettant à l’utilisateur de choisir où importer un fichier.</w:t>
-      </w:r>
-    </w:p>
-    <w:p>
-      <w:pPr>
-        <w:ind w:left="567"/>
-        <w:rPr>
-          <w:rFonts w:ascii="Century Gothic" w:hAnsi="Century Gothic"/>
-        </w:rPr>
-      </w:pPr>
-    </w:p>
-    <w:p>
-      <w:pPr>
-        <w:ind w:left="567"/>
-        <w:rPr>
-          <w:rFonts w:ascii="Century Gothic" w:hAnsi="Century Gothic"/>
-        </w:rPr>
-      </w:pPr>
-      <w:r>
-        <w:rPr>
-          <w:rFonts w:ascii="Century Gothic" w:hAnsi="Century Gothic"/>
-          <w:b/>
-        </w:rPr>
-        <w:t xml:space="preserve">Git : </w:t>
-      </w:r>
-      <w:r>
-        <w:rPr>
-          <w:rFonts w:ascii="Century Gothic" w:hAnsi="Century Gothic"/>
-        </w:rPr>
-        <w:t xml:space="preserve">Logiciel de gestion de versions. </w:t>
-      </w:r>
     </w:p>
     <w:p>
       <w:pPr>
@@ -6262,8 +6407,10 @@
           <w:titlePg/>
         </w:sectPr>
       </w:pPr>
-    </w:p>
-    <w:bookmarkStart w:id="20" w:name="_Toc73629221"/>
+      <w:bookmarkStart w:id="20" w:name="_GoBack"/>
+      <w:bookmarkEnd w:id="20"/>
+    </w:p>
+    <w:bookmarkStart w:id="21" w:name="_Toc73629221"/>
     <w:p>
       <w:pPr>
         <w:pStyle w:val="Titre2"/>
@@ -6455,7 +6602,7 @@
                               </w:rPr>
                               <w:fldChar w:fldCharType="separate"/>
                             </w:r>
-                            <w:bookmarkStart w:id="21" w:name="_Toc73629283"/>
+                            <w:bookmarkStart w:id="22" w:name="_Toc73629283"/>
                             <w:r>
                               <w:rPr>
                                 <w:noProof/>
@@ -6480,7 +6627,7 @@
                             <w:r>
                               <w:t>Planification initiale du projet</w:t>
                             </w:r>
-                            <w:bookmarkEnd w:id="21"/>
+                            <w:bookmarkEnd w:id="22"/>
                           </w:p>
                         </w:txbxContent>
                       </wps:txbx>
@@ -6647,7 +6794,7 @@
       <w:r>
         <w:t>e</w:t>
       </w:r>
-      <w:bookmarkEnd w:id="20"/>
+      <w:bookmarkEnd w:id="21"/>
     </w:p>
     <w:p>
       <w:pPr>
@@ -6778,10 +6925,20 @@
                             <w:r>
                               <w:t xml:space="preserve">. </w:t>
                             </w:r>
+                            <w:proofErr w:type="spellStart"/>
                             <w:r>
-                              <w:t>Mock-up de deux objets SourceComponents</w:t>
+                              <w:t>Mock</w:t>
+                            </w:r>
+                            <w:proofErr w:type="spellEnd"/>
+                            <w:r>
+                              <w:t xml:space="preserve">-up de deux objets </w:t>
+                            </w:r>
+                            <w:proofErr w:type="spellStart"/>
+                            <w:r>
+                              <w:t>SourceComponents</w:t>
                             </w:r>
                             <w:bookmarkEnd w:id="25"/>
+                            <w:proofErr w:type="spellEnd"/>
                           </w:p>
                         </w:txbxContent>
                       </wps:txbx>
@@ -7027,13 +7184,29 @@
           <w:rFonts w:ascii="Century Gothic" w:hAnsi="Century Gothic"/>
           <w:szCs w:val="14"/>
         </w:rPr>
-        <w:t xml:space="preserve"> faudrait qu’il soit possible d’ajouter jusqu’à 10 sources qui seront au début, purement visuelles. Celles-ci seront gérées par un objet nommé « SourceComponents »</w:t>
-      </w:r>
+        <w:t xml:space="preserve"> faudrait qu’il soit possible d’ajouter jusqu’à 10 sources qui seront au début, purement visuelles. Celles-ci seront gérées par un objet nommé « </w:t>
+      </w:r>
+      <w:proofErr w:type="spellStart"/>
       <w:r>
         <w:rPr>
           <w:rFonts w:ascii="Century Gothic" w:hAnsi="Century Gothic"/>
           <w:szCs w:val="14"/>
         </w:rPr>
+        <w:t>SourceComponents</w:t>
+      </w:r>
+      <w:proofErr w:type="spellEnd"/>
+      <w:r>
+        <w:rPr>
+          <w:rFonts w:ascii="Century Gothic" w:hAnsi="Century Gothic"/>
+          <w:szCs w:val="14"/>
+        </w:rPr>
+        <w:t> »</w:t>
+      </w:r>
+      <w:r>
+        <w:rPr>
+          <w:rFonts w:ascii="Century Gothic" w:hAnsi="Century Gothic"/>
+          <w:szCs w:val="14"/>
+        </w:rPr>
         <w:t>.</w:t>
       </w:r>
       <w:r>
@@ -7049,7 +7222,23 @@
           <w:szCs w:val="14"/>
         </w:rPr>
         <w:br/>
-        <w:t>Un « SourceComponents » sera un objet qui contiendra les contrôles nécessaire pour que l’utilisateur puisse ajouter un fichier source.</w:t>
+        <w:t>Un « </w:t>
+      </w:r>
+      <w:proofErr w:type="spellStart"/>
+      <w:r>
+        <w:rPr>
+          <w:rFonts w:ascii="Century Gothic" w:hAnsi="Century Gothic"/>
+          <w:szCs w:val="14"/>
+        </w:rPr>
+        <w:t>SourceComponents</w:t>
+      </w:r>
+      <w:proofErr w:type="spellEnd"/>
+      <w:r>
+        <w:rPr>
+          <w:rFonts w:ascii="Century Gothic" w:hAnsi="Century Gothic"/>
+          <w:szCs w:val="14"/>
+        </w:rPr>
+        <w:t> » sera un objet qui contiendra les contrôles nécessaire pour que l’utilisateur puisse ajouter un fichier source.</w:t>
       </w:r>
       <w:r>
         <w:rPr>
@@ -7138,7 +7327,7 @@
                               </w:rPr>
                               <w:fldChar w:fldCharType="separate"/>
                             </w:r>
-                            <w:bookmarkStart w:id="27" w:name="_Toc73629285"/>
+                            <w:bookmarkStart w:id="26" w:name="_Toc73629285"/>
                             <w:r>
                               <w:rPr>
                                 <w:noProof/>
@@ -7157,7 +7346,7 @@
                             <w:r>
                               <w:t>Bouton d'ajout d'une source</w:t>
                             </w:r>
-                            <w:bookmarkEnd w:id="27"/>
+                            <w:bookmarkEnd w:id="26"/>
                           </w:p>
                         </w:txbxContent>
                       </wps:txbx>
@@ -7311,7 +7500,7 @@
                               </w:rPr>
                               <w:fldChar w:fldCharType="separate"/>
                             </w:r>
-                            <w:bookmarkStart w:id="29" w:name="_Toc73629286"/>
+                            <w:bookmarkStart w:id="27" w:name="_Toc73629286"/>
                             <w:r>
                               <w:rPr>
                                 <w:noProof/>
@@ -7336,7 +7525,7 @@
                             <w:r>
                               <w:t>d'une source</w:t>
                             </w:r>
-                            <w:bookmarkEnd w:id="29"/>
+                            <w:bookmarkEnd w:id="27"/>
                             <w:r>
                               <w:t xml:space="preserve"> </w:t>
                             </w:r>
@@ -7511,7 +7700,23 @@
           <w:szCs w:val="14"/>
         </w:rPr>
         <w:br/>
-        <w:t xml:space="preserve">Cela implique que chaque « SourceComponents » devra </w:t>
+        <w:t xml:space="preserve">Cela implique que chaque « </w:t>
+      </w:r>
+      <w:proofErr w:type="spellStart"/>
+      <w:r>
+        <w:rPr>
+          <w:rFonts w:ascii="Century Gothic" w:hAnsi="Century Gothic"/>
+          <w:szCs w:val="14"/>
+        </w:rPr>
+        <w:t>SourceComponents</w:t>
+      </w:r>
+      <w:proofErr w:type="spellEnd"/>
+      <w:r>
+        <w:rPr>
+          <w:rFonts w:ascii="Century Gothic" w:hAnsi="Century Gothic"/>
+          <w:szCs w:val="14"/>
+        </w:rPr>
+        <w:t xml:space="preserve"> » devra </w:t>
       </w:r>
       <w:r>
         <w:rPr>
@@ -7612,7 +7817,23 @@
           <w:rFonts w:ascii="Century Gothic" w:hAnsi="Century Gothic"/>
           <w:szCs w:val="14"/>
         </w:rPr>
-        <w:t>« SourceComponents »</w:t>
+        <w:t>« </w:t>
+      </w:r>
+      <w:proofErr w:type="spellStart"/>
+      <w:r>
+        <w:rPr>
+          <w:rFonts w:ascii="Century Gothic" w:hAnsi="Century Gothic"/>
+          <w:szCs w:val="14"/>
+        </w:rPr>
+        <w:t>SourceComponents</w:t>
+      </w:r>
+      <w:proofErr w:type="spellEnd"/>
+      <w:r>
+        <w:rPr>
+          <w:rFonts w:ascii="Century Gothic" w:hAnsi="Century Gothic"/>
+          <w:szCs w:val="14"/>
+        </w:rPr>
+        <w:t> »</w:t>
       </w:r>
       <w:r>
         <w:rPr>
@@ -7684,19 +7905,35 @@
           <w:szCs w:val="14"/>
         </w:rPr>
         <w:br/>
-        <w:t>Ce bouton impliquera qu’on retira le dernier « SourceComponents » de la liste et que l’on supprimera donc la dernière ligne ajoutée.</w:t>
-      </w:r>
-    </w:p>
-    <w:p>
-      <w:pPr>
-        <w:rPr>
+        <w:t>Ce bouton impliquera qu’on retira le dernier « </w:t>
+      </w:r>
+      <w:proofErr w:type="spellStart"/>
+      <w:r>
+        <w:rPr>
+          <w:rFonts w:ascii="Century Gothic" w:hAnsi="Century Gothic"/>
           <w:szCs w:val="14"/>
         </w:rPr>
-      </w:pPr>
-      <w:r>
-        <w:rPr>
+        <w:t>SourceComponents</w:t>
+      </w:r>
+      <w:proofErr w:type="spellEnd"/>
+      <w:r>
+        <w:rPr>
+          <w:rFonts w:ascii="Century Gothic" w:hAnsi="Century Gothic"/>
           <w:szCs w:val="14"/>
         </w:rPr>
+        <w:t> » de la liste et que l’on supprimera donc la dernière ligne ajoutée.</w:t>
+      </w:r>
+    </w:p>
+    <w:p>
+      <w:pPr>
+        <w:rPr>
+          <w:szCs w:val="14"/>
+        </w:rPr>
+      </w:pPr>
+      <w:r>
+        <w:rPr>
+          <w:szCs w:val="14"/>
+        </w:rPr>
         <w:br w:type="page"/>
       </w:r>
     </w:p>
@@ -7704,12 +7941,12 @@
       <w:pPr>
         <w:pStyle w:val="Titre3"/>
       </w:pPr>
-      <w:bookmarkStart w:id="31" w:name="_Toc73629224"/>
+      <w:bookmarkStart w:id="28" w:name="_Toc73629224"/>
       <w:r>
         <w:lastRenderedPageBreak/>
         <w:t>Chargement de fichiers</w:t>
       </w:r>
-      <w:bookmarkEnd w:id="31"/>
+      <w:bookmarkEnd w:id="28"/>
       <w:r>
         <w:t> </w:t>
       </w:r>
@@ -7847,7 +8084,7 @@
                               </w:rPr>
                               <w:fldChar w:fldCharType="separate"/>
                             </w:r>
-                            <w:bookmarkStart w:id="32" w:name="_Toc73629287"/>
+                            <w:bookmarkStart w:id="29" w:name="_Toc73629287"/>
                             <w:r>
                               <w:rPr>
                                 <w:noProof/>
@@ -7866,7 +8103,7 @@
                             <w:r>
                               <w:t>Contrôles pour le chargement de source</w:t>
                             </w:r>
-                            <w:bookmarkEnd w:id="32"/>
+                            <w:bookmarkEnd w:id="29"/>
                           </w:p>
                         </w:txbxContent>
                       </wps:txbx>
@@ -8004,7 +8241,23 @@
           <w:rFonts w:ascii="Century Gothic" w:hAnsi="Century Gothic"/>
           <w:szCs w:val="14"/>
         </w:rPr>
-        <w:t>Glisser/Déposer le fichier sur le textbox d’une source</w:t>
+        <w:t xml:space="preserve">Glisser/Déposer le fichier sur le </w:t>
+      </w:r>
+      <w:proofErr w:type="spellStart"/>
+      <w:r>
+        <w:rPr>
+          <w:rFonts w:ascii="Century Gothic" w:hAnsi="Century Gothic"/>
+          <w:szCs w:val="14"/>
+        </w:rPr>
+        <w:t>textbox</w:t>
+      </w:r>
+      <w:proofErr w:type="spellEnd"/>
+      <w:r>
+        <w:rPr>
+          <w:rFonts w:ascii="Century Gothic" w:hAnsi="Century Gothic"/>
+          <w:szCs w:val="14"/>
+        </w:rPr>
+        <w:t xml:space="preserve"> d’une source</w:t>
       </w:r>
       <w:r>
         <w:rPr>
@@ -8102,7 +8355,7 @@
                               </w:rPr>
                               <w:fldChar w:fldCharType="separate"/>
                             </w:r>
-                            <w:bookmarkStart w:id="34" w:name="_Toc73629288"/>
+                            <w:bookmarkStart w:id="30" w:name="_Toc73629288"/>
                             <w:r>
                               <w:rPr>
                                 <w:noProof/>
@@ -8121,7 +8374,7 @@
                             <w:r>
                               <w:t>Bouton parcourir</w:t>
                             </w:r>
-                            <w:bookmarkEnd w:id="34"/>
+                            <w:bookmarkEnd w:id="30"/>
                           </w:p>
                         </w:txbxContent>
                       </wps:txbx>
@@ -8283,11 +8536,11 @@
           <w:szCs w:val="14"/>
         </w:rPr>
       </w:pPr>
-      <w:bookmarkStart w:id="36" w:name="_Toc73629225"/>
+      <w:bookmarkStart w:id="31" w:name="_Toc73629225"/>
       <w:r>
         <w:t>Vérification du format automatique</w:t>
       </w:r>
-      <w:bookmarkEnd w:id="36"/>
+      <w:bookmarkEnd w:id="31"/>
     </w:p>
     <w:p>
       <w:pPr>
@@ -8310,7 +8563,23 @@
           <w:rFonts w:ascii="Century Gothic" w:hAnsi="Century Gothic"/>
           <w:szCs w:val="14"/>
         </w:rPr>
-        <w:t>La classe « SourceComponents » contiendra une méthode qui se chargera de vérifier si le fichier indiqué est valide.</w:t>
+        <w:t xml:space="preserve">La classe « </w:t>
+      </w:r>
+      <w:proofErr w:type="spellStart"/>
+      <w:r>
+        <w:rPr>
+          <w:rFonts w:ascii="Century Gothic" w:hAnsi="Century Gothic"/>
+          <w:szCs w:val="14"/>
+        </w:rPr>
+        <w:t>SourceComponents</w:t>
+      </w:r>
+      <w:proofErr w:type="spellEnd"/>
+      <w:r>
+        <w:rPr>
+          <w:rFonts w:ascii="Century Gothic" w:hAnsi="Century Gothic"/>
+          <w:szCs w:val="14"/>
+        </w:rPr>
+        <w:t> » contiendra une méthode qui se chargera de vérifier si le fichier indiqué est valide.</w:t>
       </w:r>
       <w:r>
         <w:rPr>
@@ -8461,6 +8730,7 @@
         </w:rPr>
         <w:t>« </w:t>
       </w:r>
+      <w:proofErr w:type="spellStart"/>
       <w:r>
         <w:rPr>
           <w:rFonts w:ascii="Century Gothic" w:hAnsi="Century Gothic"/>
@@ -8468,6 +8738,7 @@
         </w:rPr>
         <w:t>texbox</w:t>
       </w:r>
+      <w:proofErr w:type="spellEnd"/>
       <w:r>
         <w:rPr>
           <w:rFonts w:ascii="Century Gothic" w:hAnsi="Century Gothic"/>
@@ -8542,12 +8813,12 @@
           <w:szCs w:val="14"/>
         </w:rPr>
       </w:pPr>
-      <w:bookmarkStart w:id="37" w:name="_Toc73629226"/>
+      <w:bookmarkStart w:id="32" w:name="_Toc73629226"/>
       <w:r>
         <w:lastRenderedPageBreak/>
         <w:t>Résumé avec le nombre d’événements</w:t>
       </w:r>
-      <w:bookmarkEnd w:id="37"/>
+      <w:bookmarkEnd w:id="32"/>
     </w:p>
     <w:p>
       <w:pPr>
@@ -8628,7 +8899,7 @@
                               </w:rPr>
                               <w:fldChar w:fldCharType="separate"/>
                             </w:r>
-                            <w:bookmarkStart w:id="38" w:name="_Toc73629289"/>
+                            <w:bookmarkStart w:id="33" w:name="_Toc73629289"/>
                             <w:r>
                               <w:rPr>
                                 <w:noProof/>
@@ -8647,7 +8918,7 @@
                             <w:r>
                               <w:t>Résultat d’analyse de fichier</w:t>
                             </w:r>
-                            <w:bookmarkEnd w:id="38"/>
+                            <w:bookmarkEnd w:id="33"/>
                           </w:p>
                         </w:txbxContent>
                       </wps:txbx>
@@ -8798,7 +9069,23 @@
           <w:rFonts w:ascii="Century Gothic" w:hAnsi="Century Gothic"/>
           <w:szCs w:val="14"/>
         </w:rPr>
-        <w:t>Lorsque l’on importe un fichier .ics valide,</w:t>
+        <w:t>Lorsque l’on importe un fichier .</w:t>
+      </w:r>
+      <w:proofErr w:type="spellStart"/>
+      <w:r>
+        <w:rPr>
+          <w:rFonts w:ascii="Century Gothic" w:hAnsi="Century Gothic"/>
+          <w:szCs w:val="14"/>
+        </w:rPr>
+        <w:t>ics</w:t>
+      </w:r>
+      <w:proofErr w:type="spellEnd"/>
+      <w:r>
+        <w:rPr>
+          <w:rFonts w:ascii="Century Gothic" w:hAnsi="Century Gothic"/>
+          <w:szCs w:val="14"/>
+        </w:rPr>
+        <w:t xml:space="preserve"> valide,</w:t>
       </w:r>
       <w:r>
         <w:rPr>
@@ -8878,11 +9165,11 @@
       <w:pPr>
         <w:pStyle w:val="Titre3"/>
       </w:pPr>
-      <w:bookmarkStart w:id="40" w:name="_Toc73629227"/>
+      <w:bookmarkStart w:id="34" w:name="_Toc73629227"/>
       <w:r>
         <w:t>Fusion et Pop-up de fusion</w:t>
       </w:r>
-      <w:bookmarkEnd w:id="40"/>
+      <w:bookmarkEnd w:id="34"/>
     </w:p>
     <w:p>
       <w:pPr>
@@ -8963,7 +9250,7 @@
                               </w:rPr>
                               <w:fldChar w:fldCharType="separate"/>
                             </w:r>
-                            <w:bookmarkStart w:id="41" w:name="_Toc73629290"/>
+                            <w:bookmarkStart w:id="35" w:name="_Toc73629290"/>
                             <w:r>
                               <w:rPr>
                                 <w:noProof/>
@@ -8982,7 +9269,7 @@
                             <w:r>
                               <w:t>outon fusionner</w:t>
                             </w:r>
-                            <w:bookmarkEnd w:id="41"/>
+                            <w:bookmarkEnd w:id="35"/>
                           </w:p>
                         </w:txbxContent>
                       </wps:txbx>
@@ -9175,7 +9462,23 @@
           <w:rFonts w:ascii="Century Gothic" w:hAnsi="Century Gothic"/>
           <w:szCs w:val="14"/>
         </w:rPr>
-        <w:t xml:space="preserve"> inséré des fichiers sources valides. Dans le cas où un de ces fichiers aurait 0 événements, le fichier ne sera pas considéré comme valide et devra être remplacé ou l’objet « SourceComponents » devra être effacé.</w:t>
+        <w:t xml:space="preserve"> inséré des fichiers sources valides. Dans le cas où un de ces fichiers aurait 0 événements, le fichier ne sera pas considéré comme valide et devra être remplacé ou l’objet « </w:t>
+      </w:r>
+      <w:proofErr w:type="spellStart"/>
+      <w:r>
+        <w:rPr>
+          <w:rFonts w:ascii="Century Gothic" w:hAnsi="Century Gothic"/>
+          <w:szCs w:val="14"/>
+        </w:rPr>
+        <w:t>SourceComponents</w:t>
+      </w:r>
+      <w:proofErr w:type="spellEnd"/>
+      <w:r>
+        <w:rPr>
+          <w:rFonts w:ascii="Century Gothic" w:hAnsi="Century Gothic"/>
+          <w:szCs w:val="14"/>
+        </w:rPr>
+        <w:t> » devra être effacé.</w:t>
       </w:r>
       <w:r>
         <w:rPr>
@@ -9362,7 +9665,7 @@
                               </w:rPr>
                               <w:fldChar w:fldCharType="separate"/>
                             </w:r>
-                            <w:bookmarkStart w:id="43" w:name="_Toc73629291"/>
+                            <w:bookmarkStart w:id="36" w:name="_Toc73629291"/>
                             <w:r>
                               <w:rPr>
                                 <w:noProof/>
@@ -9381,9 +9684,14 @@
                               <w:t xml:space="preserve">. </w:t>
                             </w:r>
                             <w:r>
-                              <w:t>Format d’un événement ics</w:t>
+                              <w:t xml:space="preserve">Format d’un événement </w:t>
                             </w:r>
-                            <w:bookmarkEnd w:id="43"/>
+                            <w:proofErr w:type="spellStart"/>
+                            <w:r>
+                              <w:t>ics</w:t>
+                            </w:r>
+                            <w:bookmarkEnd w:id="36"/>
+                            <w:proofErr w:type="spellEnd"/>
                           </w:p>
                         </w:txbxContent>
                       </wps:txbx>
@@ -9844,8 +10152,17 @@
           <w:rFonts w:ascii="Century Gothic" w:hAnsi="Century Gothic"/>
           <w:szCs w:val="14"/>
         </w:rPr>
-        <w:t>END :VCALENDAR</w:t>
-      </w:r>
+        <w:t>END</w:t>
+      </w:r>
+      <w:proofErr w:type="gramStart"/>
+      <w:r>
+        <w:rPr>
+          <w:rFonts w:ascii="Century Gothic" w:hAnsi="Century Gothic"/>
+          <w:szCs w:val="14"/>
+        </w:rPr>
+        <w:t> :VCALENDAR</w:t>
+      </w:r>
+      <w:proofErr w:type="gramEnd"/>
     </w:p>
     <w:p>
       <w:pPr>
@@ -9937,7 +10254,7 @@
                               </w:rPr>
                               <w:fldChar w:fldCharType="separate"/>
                             </w:r>
-                            <w:bookmarkStart w:id="45" w:name="_Toc73629292"/>
+                            <w:bookmarkStart w:id="37" w:name="_Toc73629292"/>
                             <w:r>
                               <w:rPr>
                                 <w:noProof/>
@@ -9956,9 +10273,14 @@
                               <w:t xml:space="preserve">. </w:t>
                             </w:r>
                             <w:r>
-                              <w:t>Format d’un calendrier ics</w:t>
+                              <w:t xml:space="preserve">Format d’un calendrier </w:t>
                             </w:r>
-                            <w:bookmarkEnd w:id="45"/>
+                            <w:proofErr w:type="spellStart"/>
+                            <w:r>
+                              <w:t>ics</w:t>
+                            </w:r>
+                            <w:bookmarkEnd w:id="37"/>
+                            <w:proofErr w:type="spellEnd"/>
                           </w:p>
                         </w:txbxContent>
                       </wps:txbx>
@@ -10183,7 +10505,23 @@
           <w:rFonts w:ascii="Century Gothic" w:hAnsi="Century Gothic"/>
           <w:szCs w:val="14"/>
         </w:rPr>
-        <w:t>Le fichier commence par « BEGIN :VCALENDAR »</w:t>
+        <w:t>Le fichier commence par « BEGIN</w:t>
+      </w:r>
+      <w:proofErr w:type="gramStart"/>
+      <w:r>
+        <w:rPr>
+          <w:rFonts w:ascii="Century Gothic" w:hAnsi="Century Gothic"/>
+          <w:szCs w:val="14"/>
+        </w:rPr>
+        <w:t> :VCALENDAR</w:t>
+      </w:r>
+      <w:proofErr w:type="gramEnd"/>
+      <w:r>
+        <w:rPr>
+          <w:rFonts w:ascii="Century Gothic" w:hAnsi="Century Gothic"/>
+          <w:szCs w:val="14"/>
+        </w:rPr>
+        <w:t> »</w:t>
       </w:r>
     </w:p>
     <w:p>
@@ -10210,7 +10548,23 @@
           <w:rFonts w:ascii="Century Gothic" w:hAnsi="Century Gothic"/>
           <w:szCs w:val="14"/>
         </w:rPr>
-        <w:t xml:space="preserve"> commencent par « BEGIN :VEVENT »</w:t>
+        <w:t xml:space="preserve"> commencent par « BEGIN</w:t>
+      </w:r>
+      <w:proofErr w:type="gramStart"/>
+      <w:r>
+        <w:rPr>
+          <w:rFonts w:ascii="Century Gothic" w:hAnsi="Century Gothic"/>
+          <w:szCs w:val="14"/>
+        </w:rPr>
+        <w:t> :VEVENT</w:t>
+      </w:r>
+      <w:proofErr w:type="gramEnd"/>
+      <w:r>
+        <w:rPr>
+          <w:rFonts w:ascii="Century Gothic" w:hAnsi="Century Gothic"/>
+          <w:szCs w:val="14"/>
+        </w:rPr>
+        <w:t> »</w:t>
       </w:r>
     </w:p>
     <w:p>
@@ -10230,7 +10584,23 @@
           <w:rFonts w:ascii="Century Gothic" w:hAnsi="Century Gothic"/>
           <w:szCs w:val="14"/>
         </w:rPr>
-        <w:t>La fin des deux événements est définie par « END :VEVENT »</w:t>
+        <w:t>La fin des deux événements est définie par « END</w:t>
+      </w:r>
+      <w:proofErr w:type="gramStart"/>
+      <w:r>
+        <w:rPr>
+          <w:rFonts w:ascii="Century Gothic" w:hAnsi="Century Gothic"/>
+          <w:szCs w:val="14"/>
+        </w:rPr>
+        <w:t> :VEVENT</w:t>
+      </w:r>
+      <w:proofErr w:type="gramEnd"/>
+      <w:r>
+        <w:rPr>
+          <w:rFonts w:ascii="Century Gothic" w:hAnsi="Century Gothic"/>
+          <w:szCs w:val="14"/>
+        </w:rPr>
+        <w:t> »</w:t>
       </w:r>
     </w:p>
     <w:p>
@@ -10426,11 +10796,11 @@
       <w:pPr>
         <w:pStyle w:val="Titre3"/>
       </w:pPr>
-      <w:bookmarkStart w:id="47" w:name="_Toc73629228"/>
+      <w:bookmarkStart w:id="38" w:name="_Toc73629228"/>
       <w:r>
         <w:t>Barre de progression</w:t>
       </w:r>
-      <w:bookmarkEnd w:id="47"/>
+      <w:bookmarkEnd w:id="38"/>
     </w:p>
     <w:p/>
     <w:p>
@@ -10511,7 +10881,7 @@
                               </w:rPr>
                               <w:fldChar w:fldCharType="separate"/>
                             </w:r>
-                            <w:bookmarkStart w:id="48" w:name="_Toc73629293"/>
+                            <w:bookmarkStart w:id="39" w:name="_Toc73629293"/>
                             <w:r>
                               <w:rPr>
                                 <w:noProof/>
@@ -10528,9 +10898,22 @@
                               <w:t xml:space="preserve">. </w:t>
                             </w:r>
                             <w:r>
-                              <w:t>Barre de progression windows form</w:t>
+                              <w:t xml:space="preserve">Barre de progression </w:t>
                             </w:r>
-                            <w:bookmarkEnd w:id="48"/>
+                            <w:proofErr w:type="spellStart"/>
+                            <w:r>
+                              <w:t>windows</w:t>
+                            </w:r>
+                            <w:proofErr w:type="spellEnd"/>
+                            <w:r>
+                              <w:t xml:space="preserve"> </w:t>
+                            </w:r>
+                            <w:proofErr w:type="spellStart"/>
+                            <w:r>
+                              <w:t>form</w:t>
+                            </w:r>
+                            <w:bookmarkEnd w:id="39"/>
+                            <w:proofErr w:type="spellEnd"/>
                           </w:p>
                         </w:txbxContent>
                       </wps:txbx>
@@ -10751,7 +11134,7 @@
                               </w:rPr>
                               <w:fldChar w:fldCharType="separate"/>
                             </w:r>
-                            <w:bookmarkStart w:id="50" w:name="_Toc73629294"/>
+                            <w:bookmarkStart w:id="40" w:name="_Toc73629294"/>
                             <w:r>
                               <w:rPr>
                                 <w:noProof/>
@@ -10770,7 +11153,7 @@
                             <w:r>
                               <w:t>Bouton fusionner et barre de chargement</w:t>
                             </w:r>
-                            <w:bookmarkEnd w:id="50"/>
+                            <w:bookmarkEnd w:id="40"/>
                           </w:p>
                         </w:txbxContent>
                       </wps:txbx>
@@ -10970,21 +11353,94 @@
           <w:rFonts w:ascii="Century Gothic" w:hAnsi="Century Gothic"/>
           <w:szCs w:val="14"/>
         </w:rPr>
-        <w:t>l’outil Progress</w:t>
-      </w:r>
+        <w:t xml:space="preserve">l’outil </w:t>
+      </w:r>
+      <w:proofErr w:type="spellStart"/>
       <w:r>
         <w:rPr>
           <w:rFonts w:ascii="Century Gothic" w:hAnsi="Century Gothic"/>
           <w:szCs w:val="14"/>
         </w:rPr>
+        <w:t>Progress</w:t>
+      </w:r>
+      <w:r>
+        <w:rPr>
+          <w:rFonts w:ascii="Century Gothic" w:hAnsi="Century Gothic"/>
+          <w:szCs w:val="14"/>
+        </w:rPr>
         <w:t>Bar</w:t>
       </w:r>
+      <w:proofErr w:type="spellEnd"/>
       <w:r>
         <w:rPr>
           <w:rFonts w:ascii="Century Gothic" w:hAnsi="Century Gothic"/>
           <w:szCs w:val="14"/>
         </w:rPr>
-        <w:t xml:space="preserve"> fourni avec le framwork .NET windows form de visual studio.</w:t>
+        <w:t xml:space="preserve"> fourni avec le </w:t>
+      </w:r>
+      <w:proofErr w:type="spellStart"/>
+      <w:r>
+        <w:rPr>
+          <w:rFonts w:ascii="Century Gothic" w:hAnsi="Century Gothic"/>
+          <w:szCs w:val="14"/>
+        </w:rPr>
+        <w:t>framwork</w:t>
+      </w:r>
+      <w:proofErr w:type="spellEnd"/>
+      <w:r>
+        <w:rPr>
+          <w:rFonts w:ascii="Century Gothic" w:hAnsi="Century Gothic"/>
+          <w:szCs w:val="14"/>
+        </w:rPr>
+        <w:t xml:space="preserve"> .NET </w:t>
+      </w:r>
+      <w:proofErr w:type="spellStart"/>
+      <w:r>
+        <w:rPr>
+          <w:rFonts w:ascii="Century Gothic" w:hAnsi="Century Gothic"/>
+          <w:szCs w:val="14"/>
+        </w:rPr>
+        <w:t>windows</w:t>
+      </w:r>
+      <w:proofErr w:type="spellEnd"/>
+      <w:r>
+        <w:rPr>
+          <w:rFonts w:ascii="Century Gothic" w:hAnsi="Century Gothic"/>
+          <w:szCs w:val="14"/>
+        </w:rPr>
+        <w:t xml:space="preserve"> </w:t>
+      </w:r>
+      <w:proofErr w:type="spellStart"/>
+      <w:r>
+        <w:rPr>
+          <w:rFonts w:ascii="Century Gothic" w:hAnsi="Century Gothic"/>
+          <w:szCs w:val="14"/>
+        </w:rPr>
+        <w:t>form</w:t>
+      </w:r>
+      <w:proofErr w:type="spellEnd"/>
+      <w:r>
+        <w:rPr>
+          <w:rFonts w:ascii="Century Gothic" w:hAnsi="Century Gothic"/>
+          <w:szCs w:val="14"/>
+        </w:rPr>
+        <w:t xml:space="preserve"> de </w:t>
+      </w:r>
+      <w:proofErr w:type="spellStart"/>
+      <w:r>
+        <w:rPr>
+          <w:rFonts w:ascii="Century Gothic" w:hAnsi="Century Gothic"/>
+          <w:szCs w:val="14"/>
+        </w:rPr>
+        <w:t>visual</w:t>
+      </w:r>
+      <w:proofErr w:type="spellEnd"/>
+      <w:r>
+        <w:rPr>
+          <w:rFonts w:ascii="Century Gothic" w:hAnsi="Century Gothic"/>
+          <w:szCs w:val="14"/>
+        </w:rPr>
+        <w:t xml:space="preserve"> studio.</w:t>
       </w:r>
     </w:p>
     <w:p>
@@ -11132,7 +11588,7 @@
                               </w:rPr>
                               <w:fldChar w:fldCharType="separate"/>
                             </w:r>
-                            <w:bookmarkStart w:id="52" w:name="_Toc73629295"/>
+                            <w:bookmarkStart w:id="41" w:name="_Toc73629295"/>
                             <w:r>
                               <w:rPr>
                                 <w:noProof/>
@@ -11149,9 +11605,22 @@
                               <w:t xml:space="preserve">. </w:t>
                             </w:r>
                             <w:r>
-                              <w:t>Objet barre de progression windows forms</w:t>
+                              <w:t xml:space="preserve">Objet barre de progression </w:t>
                             </w:r>
-                            <w:bookmarkEnd w:id="52"/>
+                            <w:proofErr w:type="spellStart"/>
+                            <w:r>
+                              <w:t>windows</w:t>
+                            </w:r>
+                            <w:proofErr w:type="spellEnd"/>
+                            <w:r>
+                              <w:t xml:space="preserve"> </w:t>
+                            </w:r>
+                            <w:proofErr w:type="spellStart"/>
+                            <w:r>
+                              <w:t>forms</w:t>
+                            </w:r>
+                            <w:bookmarkEnd w:id="41"/>
+                            <w:proofErr w:type="spellEnd"/>
                           </w:p>
                         </w:txbxContent>
                       </wps:txbx>
@@ -11255,12 +11724,12 @@
       <w:pPr>
         <w:pStyle w:val="Titre3"/>
       </w:pPr>
-      <w:bookmarkStart w:id="54" w:name="_Toc73629229"/>
+      <w:bookmarkStart w:id="42" w:name="_Toc73629229"/>
       <w:r>
         <w:lastRenderedPageBreak/>
         <w:t>Vérification de l’intégrité du fichier fusionné</w:t>
       </w:r>
-      <w:bookmarkEnd w:id="54"/>
+      <w:bookmarkEnd w:id="42"/>
     </w:p>
     <w:p>
       <w:pPr>
@@ -11421,7 +11890,7 @@
                               </w:rPr>
                               <w:fldChar w:fldCharType="separate"/>
                             </w:r>
-                            <w:bookmarkStart w:id="55" w:name="_Toc73629296"/>
+                            <w:bookmarkStart w:id="43" w:name="_Toc73629296"/>
                             <w:r>
                               <w:rPr>
                                 <w:noProof/>
@@ -11440,7 +11909,7 @@
                             <w:r>
                               <w:t>Schéma importation réussie</w:t>
                             </w:r>
-                            <w:bookmarkEnd w:id="55"/>
+                            <w:bookmarkEnd w:id="43"/>
                           </w:p>
                         </w:txbxContent>
                       </wps:txbx>
@@ -11633,11 +12102,11 @@
       <w:pPr>
         <w:pStyle w:val="Titre3"/>
       </w:pPr>
-      <w:bookmarkStart w:id="57" w:name="_Toc73629230"/>
+      <w:bookmarkStart w:id="44" w:name="_Toc73629230"/>
       <w:r>
         <w:t>Avertissement fichier de destination</w:t>
       </w:r>
-      <w:bookmarkEnd w:id="57"/>
+      <w:bookmarkEnd w:id="44"/>
     </w:p>
     <w:p>
       <w:pPr>
@@ -11718,7 +12187,7 @@
                               </w:rPr>
                               <w:fldChar w:fldCharType="separate"/>
                             </w:r>
-                            <w:bookmarkStart w:id="58" w:name="_Toc73629297"/>
+                            <w:bookmarkStart w:id="45" w:name="_Toc73629297"/>
                             <w:r>
                               <w:rPr>
                                 <w:noProof/>
@@ -11735,9 +12204,14 @@
                               <w:t xml:space="preserve">. </w:t>
                             </w:r>
                             <w:r>
-                              <w:t>Objet FolderBrowserDialog</w:t>
+                              <w:t xml:space="preserve">Objet </w:t>
                             </w:r>
-                            <w:bookmarkEnd w:id="58"/>
+                            <w:proofErr w:type="spellStart"/>
+                            <w:r>
+                              <w:t>FolderBrowserDialog</w:t>
+                            </w:r>
+                            <w:bookmarkEnd w:id="45"/>
+                            <w:proofErr w:type="spellEnd"/>
                           </w:p>
                         </w:txbxContent>
                       </wps:txbx>
@@ -11912,13 +12386,77 @@
           <w:rFonts w:ascii="Century Gothic" w:hAnsi="Century Gothic"/>
           <w:szCs w:val="14"/>
         </w:rPr>
-        <w:t xml:space="preserve">Pour cela, nous allons utiliser un outil du framework .NET windows form de visual Studio. </w:t>
-      </w:r>
+        <w:t xml:space="preserve">Pour cela, nous allons utiliser un outil du </w:t>
+      </w:r>
+      <w:proofErr w:type="spellStart"/>
       <w:r>
         <w:rPr>
           <w:rFonts w:ascii="Century Gothic" w:hAnsi="Century Gothic"/>
           <w:szCs w:val="14"/>
         </w:rPr>
+        <w:t>framework</w:t>
+      </w:r>
+      <w:proofErr w:type="spellEnd"/>
+      <w:r>
+        <w:rPr>
+          <w:rFonts w:ascii="Century Gothic" w:hAnsi="Century Gothic"/>
+          <w:szCs w:val="14"/>
+        </w:rPr>
+        <w:t xml:space="preserve"> .NET </w:t>
+      </w:r>
+      <w:proofErr w:type="spellStart"/>
+      <w:r>
+        <w:rPr>
+          <w:rFonts w:ascii="Century Gothic" w:hAnsi="Century Gothic"/>
+          <w:szCs w:val="14"/>
+        </w:rPr>
+        <w:t>windows</w:t>
+      </w:r>
+      <w:proofErr w:type="spellEnd"/>
+      <w:r>
+        <w:rPr>
+          <w:rFonts w:ascii="Century Gothic" w:hAnsi="Century Gothic"/>
+          <w:szCs w:val="14"/>
+        </w:rPr>
+        <w:t xml:space="preserve"> </w:t>
+      </w:r>
+      <w:proofErr w:type="spellStart"/>
+      <w:r>
+        <w:rPr>
+          <w:rFonts w:ascii="Century Gothic" w:hAnsi="Century Gothic"/>
+          <w:szCs w:val="14"/>
+        </w:rPr>
+        <w:t>form</w:t>
+      </w:r>
+      <w:proofErr w:type="spellEnd"/>
+      <w:r>
+        <w:rPr>
+          <w:rFonts w:ascii="Century Gothic" w:hAnsi="Century Gothic"/>
+          <w:szCs w:val="14"/>
+        </w:rPr>
+        <w:t xml:space="preserve"> de </w:t>
+      </w:r>
+      <w:proofErr w:type="spellStart"/>
+      <w:r>
+        <w:rPr>
+          <w:rFonts w:ascii="Century Gothic" w:hAnsi="Century Gothic"/>
+          <w:szCs w:val="14"/>
+        </w:rPr>
+        <w:t>visual</w:t>
+      </w:r>
+      <w:proofErr w:type="spellEnd"/>
+      <w:r>
+        <w:rPr>
+          <w:rFonts w:ascii="Century Gothic" w:hAnsi="Century Gothic"/>
+          <w:szCs w:val="14"/>
+        </w:rPr>
+        <w:t xml:space="preserve"> Studio. </w:t>
+      </w:r>
+      <w:r>
+        <w:rPr>
+          <w:rFonts w:ascii="Century Gothic" w:hAnsi="Century Gothic"/>
+          <w:szCs w:val="14"/>
+        </w:rPr>
         <w:t>Il</w:t>
       </w:r>
       <w:r>
@@ -11926,7 +12464,23 @@
           <w:rFonts w:ascii="Century Gothic" w:hAnsi="Century Gothic"/>
           <w:szCs w:val="14"/>
         </w:rPr>
-        <w:t xml:space="preserve"> s’appelle un « FolderBrowserDialog ».</w:t>
+        <w:t xml:space="preserve"> s’appelle un « </w:t>
+      </w:r>
+      <w:proofErr w:type="spellStart"/>
+      <w:r>
+        <w:rPr>
+          <w:rFonts w:ascii="Century Gothic" w:hAnsi="Century Gothic"/>
+          <w:szCs w:val="14"/>
+        </w:rPr>
+        <w:t>FolderBrowserDialog</w:t>
+      </w:r>
+      <w:proofErr w:type="spellEnd"/>
+      <w:r>
+        <w:rPr>
+          <w:rFonts w:ascii="Century Gothic" w:hAnsi="Century Gothic"/>
+          <w:szCs w:val="14"/>
+        </w:rPr>
+        <w:t> ».</w:t>
       </w:r>
       <w:r>
         <w:rPr>
@@ -12269,7 +12823,7 @@
                               </w:rPr>
                               <w:fldChar w:fldCharType="separate"/>
                             </w:r>
-                            <w:bookmarkStart w:id="60" w:name="_Toc73629298"/>
+                            <w:bookmarkStart w:id="46" w:name="_Toc73629298"/>
                             <w:r>
                               <w:rPr>
                                 <w:noProof/>
@@ -12288,7 +12842,7 @@
                             <w:r>
                               <w:t>Boîte de dialogue</w:t>
                             </w:r>
-                            <w:bookmarkEnd w:id="60"/>
+                            <w:bookmarkEnd w:id="46"/>
                           </w:p>
                         </w:txbxContent>
                       </wps:txbx>
@@ -12539,7 +13093,7 @@
                               </w:rPr>
                               <w:fldChar w:fldCharType="separate"/>
                             </w:r>
-                            <w:bookmarkStart w:id="62" w:name="_Toc73629299"/>
+                            <w:bookmarkStart w:id="47" w:name="_Toc73629299"/>
                             <w:r>
                               <w:rPr>
                                 <w:noProof/>
@@ -12558,7 +13112,7 @@
                             <w:r>
                               <w:t>Icône flèche</w:t>
                             </w:r>
-                            <w:bookmarkEnd w:id="62"/>
+                            <w:bookmarkEnd w:id="47"/>
                           </w:p>
                         </w:txbxContent>
                       </wps:txbx>
@@ -12874,7 +13428,7 @@
                               </w:rPr>
                               <w:fldChar w:fldCharType="separate"/>
                             </w:r>
-                            <w:bookmarkStart w:id="64" w:name="_Toc73629300"/>
+                            <w:bookmarkStart w:id="48" w:name="_Toc73629300"/>
                             <w:r>
                               <w:rPr>
                                 <w:noProof/>
@@ -12893,7 +13447,7 @@
                             <w:r>
                               <w:t>Formulaire de choix du nom de fichier</w:t>
                             </w:r>
-                            <w:bookmarkEnd w:id="64"/>
+                            <w:bookmarkEnd w:id="48"/>
                           </w:p>
                         </w:txbxContent>
                       </wps:txbx>
@@ -13466,11 +14020,16 @@
       <w:pPr>
         <w:pStyle w:val="Titre3"/>
       </w:pPr>
-      <w:bookmarkStart w:id="66" w:name="_Toc73629231"/>
-      <w:r>
-        <w:t>Utilisation d’un système de versioning</w:t>
-      </w:r>
-      <w:bookmarkEnd w:id="66"/>
+      <w:bookmarkStart w:id="49" w:name="_Toc73629231"/>
+      <w:r>
+        <w:t xml:space="preserve">Utilisation d’un système de </w:t>
+      </w:r>
+      <w:proofErr w:type="spellStart"/>
+      <w:r>
+        <w:t>versioning</w:t>
+      </w:r>
+      <w:bookmarkEnd w:id="49"/>
+      <w:proofErr w:type="spellEnd"/>
     </w:p>
     <w:p/>
     <w:p>
@@ -13708,7 +14267,7 @@
                               </w:rPr>
                               <w:fldChar w:fldCharType="separate"/>
                             </w:r>
-                            <w:bookmarkStart w:id="67" w:name="_Toc73629301"/>
+                            <w:bookmarkStart w:id="50" w:name="_Toc73629301"/>
                             <w:r>
                               <w:rPr>
                                 <w:noProof/>
@@ -13727,7 +14286,7 @@
                             <w:r>
                               <w:t>Fichiers principaux du git</w:t>
                             </w:r>
-                            <w:bookmarkEnd w:id="67"/>
+                            <w:bookmarkEnd w:id="50"/>
                           </w:p>
                         </w:txbxContent>
                       </wps:txbx>
@@ -13895,11 +14454,11 @@
       <w:pPr>
         <w:pStyle w:val="Titre3"/>
       </w:pPr>
-      <w:bookmarkStart w:id="69" w:name="_Toc73629232"/>
+      <w:bookmarkStart w:id="51" w:name="_Toc73629232"/>
       <w:r>
         <w:t>Rubrique d’aide</w:t>
       </w:r>
-      <w:bookmarkEnd w:id="69"/>
+      <w:bookmarkEnd w:id="51"/>
     </w:p>
     <w:p>
       <w:pPr>
@@ -14041,7 +14600,7 @@
                               </w:rPr>
                               <w:fldChar w:fldCharType="separate"/>
                             </w:r>
-                            <w:bookmarkStart w:id="70" w:name="_Toc73629302"/>
+                            <w:bookmarkStart w:id="52" w:name="_Toc73629302"/>
                             <w:r>
                               <w:rPr>
                                 <w:noProof/>
@@ -14060,7 +14619,7 @@
                             <w:r>
                               <w:t>Label d’aide sur la page principale</w:t>
                             </w:r>
-                            <w:bookmarkEnd w:id="70"/>
+                            <w:bookmarkEnd w:id="52"/>
                           </w:p>
                         </w:txbxContent>
                       </wps:txbx>
@@ -14247,11 +14806,16 @@
       <w:pPr>
         <w:pStyle w:val="Titre3"/>
       </w:pPr>
-      <w:bookmarkStart w:id="72" w:name="_Toc73629233"/>
-      <w:r>
-        <w:t>Explication du format ICal</w:t>
-      </w:r>
-      <w:bookmarkEnd w:id="72"/>
+      <w:bookmarkStart w:id="53" w:name="_Toc73629233"/>
+      <w:r>
+        <w:t xml:space="preserve">Explication du format </w:t>
+      </w:r>
+      <w:proofErr w:type="spellStart"/>
+      <w:r>
+        <w:t>ICal</w:t>
+      </w:r>
+      <w:bookmarkEnd w:id="53"/>
+      <w:proofErr w:type="spellEnd"/>
     </w:p>
     <w:p>
       <w:pPr>
@@ -15060,17 +15624,21 @@
             <w:pPr>
               <w:jc w:val="center"/>
             </w:pPr>
+            <w:proofErr w:type="gramStart"/>
             <w:r>
               <w:t>BEGIN:VCALENDAR</w:t>
             </w:r>
+            <w:proofErr w:type="gramEnd"/>
           </w:p>
           <w:p>
             <w:pPr>
               <w:jc w:val="center"/>
             </w:pPr>
+            <w:proofErr w:type="gramStart"/>
             <w:r>
               <w:t>et</w:t>
             </w:r>
+            <w:proofErr w:type="gramEnd"/>
           </w:p>
           <w:p>
             <w:pPr>
@@ -15416,11 +15984,11 @@
       <w:pPr>
         <w:pStyle w:val="Titre3"/>
       </w:pPr>
-      <w:bookmarkStart w:id="73" w:name="_Toc73629234"/>
+      <w:bookmarkStart w:id="54" w:name="_Toc73629234"/>
       <w:r>
         <w:t>Respect des normes ETML</w:t>
       </w:r>
-      <w:bookmarkEnd w:id="73"/>
+      <w:bookmarkEnd w:id="54"/>
     </w:p>
     <w:p>
       <w:pPr>
@@ -15610,13 +16178,13 @@
           <w:i/>
         </w:rPr>
       </w:pPr>
-      <w:bookmarkStart w:id="74" w:name="_Toc71691012"/>
-      <w:bookmarkStart w:id="75" w:name="_Toc73629235"/>
+      <w:bookmarkStart w:id="55" w:name="_Toc71691012"/>
+      <w:bookmarkStart w:id="56" w:name="_Toc73629235"/>
       <w:r>
         <w:t>Stratégie de test</w:t>
       </w:r>
-      <w:bookmarkEnd w:id="74"/>
-      <w:bookmarkEnd w:id="75"/>
+      <w:bookmarkEnd w:id="55"/>
+      <w:bookmarkEnd w:id="56"/>
     </w:p>
     <w:p/>
     <w:p>
@@ -16034,7 +16602,21 @@
               <w:rPr>
                 <w:lang w:val="fr-CH" w:eastAsia="fr-CH"/>
               </w:rPr>
-              <w:t>Les contrôles de la classe « SourceComponents » seront testés.</w:t>
+              <w:t>Les contrôles de la classe « </w:t>
+            </w:r>
+            <w:proofErr w:type="spellStart"/>
+            <w:r>
+              <w:rPr>
+                <w:lang w:val="fr-CH" w:eastAsia="fr-CH"/>
+              </w:rPr>
+              <w:t>SourceComponents</w:t>
+            </w:r>
+            <w:proofErr w:type="spellEnd"/>
+            <w:r>
+              <w:rPr>
+                <w:lang w:val="fr-CH" w:eastAsia="fr-CH"/>
+              </w:rPr>
+              <w:t> » seront testés.</w:t>
             </w:r>
           </w:p>
           <w:p>
@@ -16113,7 +16695,7 @@
                                     </w:rPr>
                                     <w:fldChar w:fldCharType="separate"/>
                                   </w:r>
-                                  <w:bookmarkStart w:id="76" w:name="_Toc73629303"/>
+                                  <w:bookmarkStart w:id="57" w:name="_Toc73629303"/>
                                   <w:r>
                                     <w:rPr>
                                       <w:noProof/>
@@ -16127,9 +16709,14 @@
                                     <w:fldChar w:fldCharType="end"/>
                                   </w:r>
                                   <w:r>
-                                    <w:t>. Un SourceComponents</w:t>
+                                    <w:t xml:space="preserve">. Un </w:t>
                                   </w:r>
-                                  <w:bookmarkEnd w:id="76"/>
+                                  <w:proofErr w:type="spellStart"/>
+                                  <w:r>
+                                    <w:t>SourceComponents</w:t>
+                                  </w:r>
+                                  <w:bookmarkEnd w:id="57"/>
+                                  <w:proofErr w:type="spellEnd"/>
                                 </w:p>
                               </w:txbxContent>
                             </wps:txbx>
@@ -16328,13 +16915,27 @@
               <w:rPr>
                 <w:lang w:val="fr-CH" w:eastAsia="fr-CH"/>
               </w:rPr>
-              <w:t>us allons utiliser un des deux S</w:t>
+              <w:t xml:space="preserve">us allons utiliser un des deux </w:t>
+            </w:r>
+            <w:proofErr w:type="spellStart"/>
+            <w:r>
+              <w:rPr>
+                <w:lang w:val="fr-CH" w:eastAsia="fr-CH"/>
+              </w:rPr>
+              <w:t>S</w:t>
             </w:r>
             <w:r>
               <w:rPr>
                 <w:lang w:val="fr-CH" w:eastAsia="fr-CH"/>
               </w:rPr>
-              <w:t>ourceComponents créés par défaut sur le formulaire principal.</w:t>
+              <w:t>ourceComponents</w:t>
+            </w:r>
+            <w:proofErr w:type="spellEnd"/>
+            <w:r>
+              <w:rPr>
+                <w:lang w:val="fr-CH" w:eastAsia="fr-CH"/>
+              </w:rPr>
+              <w:t xml:space="preserve"> créés par défaut sur le formulaire principal.</w:t>
             </w:r>
           </w:p>
         </w:tc>
@@ -16404,7 +17005,21 @@
               <w:rPr>
                 <w:lang w:val="fr-CH" w:eastAsia="fr-CH"/>
               </w:rPr>
-              <w:t>La boîte de dialogue possède un filtre qui permet uniquement d’importer des fichiers ics.</w:t>
+              <w:t xml:space="preserve">La boîte de dialogue possède un filtre qui permet uniquement d’importer des fichiers </w:t>
+            </w:r>
+            <w:proofErr w:type="spellStart"/>
+            <w:r>
+              <w:rPr>
+                <w:lang w:val="fr-CH" w:eastAsia="fr-CH"/>
+              </w:rPr>
+              <w:t>ics</w:t>
+            </w:r>
+            <w:proofErr w:type="spellEnd"/>
+            <w:r>
+              <w:rPr>
+                <w:lang w:val="fr-CH" w:eastAsia="fr-CH"/>
+              </w:rPr>
+              <w:t>.</w:t>
             </w:r>
           </w:p>
           <w:p>
@@ -16623,7 +17238,21 @@
               <w:rPr>
                 <w:lang w:val="fr-CH" w:eastAsia="fr-CH"/>
               </w:rPr>
-              <w:t xml:space="preserve">Pour tester cela, il faudra utiliser un des deux SourceComponents affichés par défaut. </w:t>
+              <w:t xml:space="preserve">Pour tester cela, il faudra utiliser un des deux </w:t>
+            </w:r>
+            <w:proofErr w:type="spellStart"/>
+            <w:r>
+              <w:rPr>
+                <w:lang w:val="fr-CH" w:eastAsia="fr-CH"/>
+              </w:rPr>
+              <w:t>SourceComponents</w:t>
+            </w:r>
+            <w:proofErr w:type="spellEnd"/>
+            <w:r>
+              <w:rPr>
+                <w:lang w:val="fr-CH" w:eastAsia="fr-CH"/>
+              </w:rPr>
+              <w:t xml:space="preserve"> affichés par défaut. </w:t>
             </w:r>
           </w:p>
           <w:p>
@@ -16730,7 +17359,7 @@
               </w:rPr>
               <w:fldChar w:fldCharType="separate"/>
             </w:r>
-            <w:bookmarkStart w:id="78" w:name="_Toc73629304"/>
+            <w:bookmarkStart w:id="58" w:name="_Toc73629304"/>
             <w:r>
               <w:rPr>
                 <w:noProof/>
@@ -16747,7 +17376,7 @@
             <w:r>
               <w:t>. Label analyse attendue</w:t>
             </w:r>
-            <w:bookmarkEnd w:id="78"/>
+            <w:bookmarkEnd w:id="58"/>
           </w:p>
         </w:tc>
       </w:tr>
@@ -16964,7 +17593,21 @@
               <w:rPr>
                 <w:lang w:val="fr-CH" w:eastAsia="fr-CH"/>
               </w:rPr>
-              <w:t>Pour tester cela, des calendriers Google au format .ics seront utilisés. Ils contiendront plusieurs événements chacun.</w:t>
+              <w:t>Pour tester cela, des calendriers Google au format .</w:t>
+            </w:r>
+            <w:proofErr w:type="spellStart"/>
+            <w:r>
+              <w:rPr>
+                <w:lang w:val="fr-CH" w:eastAsia="fr-CH"/>
+              </w:rPr>
+              <w:t>ics</w:t>
+            </w:r>
+            <w:proofErr w:type="spellEnd"/>
+            <w:r>
+              <w:rPr>
+                <w:lang w:val="fr-CH" w:eastAsia="fr-CH"/>
+              </w:rPr>
+              <w:t xml:space="preserve"> seront utilisés. Ils contiendront plusieurs événements chacun.</w:t>
             </w:r>
           </w:p>
           <w:p>
@@ -16984,7 +17627,21 @@
               <w:rPr>
                 <w:lang w:val="fr-CH" w:eastAsia="fr-CH"/>
               </w:rPr>
-              <w:t>Les fichiers seront importés via les des SourceComponents.</w:t>
+              <w:t xml:space="preserve">Les fichiers seront importés via les des </w:t>
+            </w:r>
+            <w:proofErr w:type="spellStart"/>
+            <w:r>
+              <w:rPr>
+                <w:lang w:val="fr-CH" w:eastAsia="fr-CH"/>
+              </w:rPr>
+              <w:t>SourceComponents</w:t>
+            </w:r>
+            <w:proofErr w:type="spellEnd"/>
+            <w:r>
+              <w:rPr>
+                <w:lang w:val="fr-CH" w:eastAsia="fr-CH"/>
+              </w:rPr>
+              <w:t>.</w:t>
             </w:r>
           </w:p>
           <w:p>
@@ -17017,7 +17674,21 @@
               <w:rPr>
                 <w:lang w:val="fr-CH" w:eastAsia="fr-CH"/>
               </w:rPr>
-              <w:t>Un test unitaire sera effectué. Il servira à vérifier que l’objet « Merger » fonctionne avec des données fictives.</w:t>
+              <w:t>Un test unitaire sera effectué. Il servira à vérifier que l’objet « </w:t>
+            </w:r>
+            <w:proofErr w:type="spellStart"/>
+            <w:r>
+              <w:rPr>
+                <w:lang w:val="fr-CH" w:eastAsia="fr-CH"/>
+              </w:rPr>
+              <w:t>Merger</w:t>
+            </w:r>
+            <w:proofErr w:type="spellEnd"/>
+            <w:r>
+              <w:rPr>
+                <w:lang w:val="fr-CH" w:eastAsia="fr-CH"/>
+              </w:rPr>
+              <w:t> » fonctionne avec des données fictives.</w:t>
             </w:r>
           </w:p>
         </w:tc>
@@ -17878,7 +18549,21 @@
               <w:rPr>
                 <w:lang w:val="fr-CH" w:eastAsia="fr-CH"/>
               </w:rPr>
-              <w:t>La page d’aide contient un SourceComponents qui permet à l’utilisateur d’importer un fichier.</w:t>
+              <w:t xml:space="preserve">La page d’aide contient un </w:t>
+            </w:r>
+            <w:proofErr w:type="spellStart"/>
+            <w:r>
+              <w:rPr>
+                <w:lang w:val="fr-CH" w:eastAsia="fr-CH"/>
+              </w:rPr>
+              <w:t>SourceComponents</w:t>
+            </w:r>
+            <w:proofErr w:type="spellEnd"/>
+            <w:r>
+              <w:rPr>
+                <w:lang w:val="fr-CH" w:eastAsia="fr-CH"/>
+              </w:rPr>
+              <w:t xml:space="preserve"> qui permet à l’utilisateur d’importer un fichier.</w:t>
             </w:r>
           </w:p>
         </w:tc>
@@ -17906,15 +18591,15 @@
           <w:i/>
         </w:rPr>
       </w:pPr>
-      <w:bookmarkStart w:id="79" w:name="_Toc25553310"/>
-      <w:bookmarkStart w:id="80" w:name="_Toc71691015"/>
-      <w:bookmarkStart w:id="81" w:name="_Toc73629236"/>
+      <w:bookmarkStart w:id="59" w:name="_Toc25553310"/>
+      <w:bookmarkStart w:id="60" w:name="_Toc71691015"/>
+      <w:bookmarkStart w:id="61" w:name="_Toc73629236"/>
       <w:r>
         <w:t>Risques techniques</w:t>
       </w:r>
-      <w:bookmarkEnd w:id="79"/>
-      <w:bookmarkEnd w:id="80"/>
-      <w:bookmarkEnd w:id="81"/>
+      <w:bookmarkEnd w:id="59"/>
+      <w:bookmarkEnd w:id="60"/>
+      <w:bookmarkEnd w:id="61"/>
     </w:p>
     <w:p>
       <w:pPr>
@@ -17951,7 +18636,35 @@
         <w:rPr>
           <w:lang w:val="fr-CH" w:eastAsia="fr-CH"/>
         </w:rPr>
-        <w:t xml:space="preserve"> auparavant sur windows forms. Il se pourrait que je peine à trouver la manière dont je dois l’utiliser.</w:t>
+        <w:t xml:space="preserve"> auparavant sur </w:t>
+      </w:r>
+      <w:proofErr w:type="spellStart"/>
+      <w:r>
+        <w:rPr>
+          <w:lang w:val="fr-CH" w:eastAsia="fr-CH"/>
+        </w:rPr>
+        <w:t>windows</w:t>
+      </w:r>
+      <w:proofErr w:type="spellEnd"/>
+      <w:r>
+        <w:rPr>
+          <w:lang w:val="fr-CH" w:eastAsia="fr-CH"/>
+        </w:rPr>
+        <w:t xml:space="preserve"> </w:t>
+      </w:r>
+      <w:proofErr w:type="spellStart"/>
+      <w:r>
+        <w:rPr>
+          <w:lang w:val="fr-CH" w:eastAsia="fr-CH"/>
+        </w:rPr>
+        <w:t>forms</w:t>
+      </w:r>
+      <w:proofErr w:type="spellEnd"/>
+      <w:r>
+        <w:rPr>
+          <w:lang w:val="fr-CH" w:eastAsia="fr-CH"/>
+        </w:rPr>
+        <w:t>. Il se pourrait que je peine à trouver la manière dont je dois l’utiliser.</w:t>
       </w:r>
       <w:r>
         <w:rPr>
@@ -17989,17 +18702,17 @@
       <w:pPr>
         <w:pStyle w:val="Titre1"/>
       </w:pPr>
-      <w:bookmarkStart w:id="82" w:name="_Toc71703259"/>
-      <w:bookmarkStart w:id="83" w:name="_Toc73629237"/>
+      <w:bookmarkStart w:id="62" w:name="_Toc71703259"/>
+      <w:bookmarkStart w:id="63" w:name="_Toc73629237"/>
       <w:r>
         <w:lastRenderedPageBreak/>
         <w:t>R</w:t>
       </w:r>
-      <w:bookmarkEnd w:id="82"/>
+      <w:bookmarkEnd w:id="62"/>
       <w:r>
         <w:t>éalisation</w:t>
       </w:r>
-      <w:bookmarkEnd w:id="83"/>
+      <w:bookmarkEnd w:id="63"/>
     </w:p>
     <w:p>
       <w:pPr>
@@ -18008,15 +18721,15 @@
           <w:i/>
         </w:rPr>
       </w:pPr>
-      <w:bookmarkStart w:id="84" w:name="_Toc25553317"/>
-      <w:bookmarkStart w:id="85" w:name="_Toc71691022"/>
-      <w:bookmarkStart w:id="86" w:name="_Toc73629238"/>
+      <w:bookmarkStart w:id="64" w:name="_Toc25553317"/>
+      <w:bookmarkStart w:id="65" w:name="_Toc71691022"/>
+      <w:bookmarkStart w:id="66" w:name="_Toc73629238"/>
       <w:r>
         <w:t>Dossier de réalisation</w:t>
       </w:r>
-      <w:bookmarkEnd w:id="84"/>
-      <w:bookmarkEnd w:id="85"/>
-      <w:bookmarkEnd w:id="86"/>
+      <w:bookmarkEnd w:id="64"/>
+      <w:bookmarkEnd w:id="65"/>
+      <w:bookmarkEnd w:id="66"/>
     </w:p>
     <w:p>
       <w:pPr>
@@ -18092,7 +18805,27 @@
           <w:szCs w:val="20"/>
           <w:lang w:val="fr-CH"/>
         </w:rPr>
-        <w:t>Cette méthode a été réalisée via trello.</w:t>
+        <w:t xml:space="preserve">Cette méthode a été réalisée via </w:t>
+      </w:r>
+      <w:proofErr w:type="spellStart"/>
+      <w:r>
+        <w:rPr>
+          <w:rFonts w:ascii="Century Gothic" w:hAnsi="Century Gothic"/>
+          <w:sz w:val="24"/>
+          <w:szCs w:val="20"/>
+          <w:lang w:val="fr-CH"/>
+        </w:rPr>
+        <w:t>trello</w:t>
+      </w:r>
+      <w:proofErr w:type="spellEnd"/>
+      <w:r>
+        <w:rPr>
+          <w:rFonts w:ascii="Century Gothic" w:hAnsi="Century Gothic"/>
+          <w:sz w:val="24"/>
+          <w:szCs w:val="20"/>
+          <w:lang w:val="fr-CH"/>
+        </w:rPr>
+        <w:t>.</w:t>
       </w:r>
       <w:r>
         <w:rPr>
@@ -18153,11 +18886,11 @@
       <w:pPr>
         <w:pStyle w:val="Titre2"/>
       </w:pPr>
-      <w:bookmarkStart w:id="87" w:name="_Toc73629239"/>
+      <w:bookmarkStart w:id="67" w:name="_Toc73629239"/>
       <w:r>
         <w:t>Interface graphique principale</w:t>
       </w:r>
-      <w:bookmarkEnd w:id="87"/>
+      <w:bookmarkEnd w:id="67"/>
     </w:p>
     <w:p>
       <w:pPr>
@@ -18178,7 +18911,21 @@
         <w:rPr>
           <w:rFonts w:ascii="Century Gothic" w:hAnsi="Century Gothic"/>
         </w:rPr>
-        <w:t>L’interface se base entièrement sur le mock-up fourni dans le cahier des charges. Néanmoins, pour des raisons de confort d’utilisation et de fonctionnalités supplémentaires requises, certains contrôles ont été ajoutés.</w:t>
+        <w:t xml:space="preserve">L’interface se base entièrement sur le </w:t>
+      </w:r>
+      <w:proofErr w:type="spellStart"/>
+      <w:r>
+        <w:rPr>
+          <w:rFonts w:ascii="Century Gothic" w:hAnsi="Century Gothic"/>
+        </w:rPr>
+        <w:t>mock</w:t>
+      </w:r>
+      <w:proofErr w:type="spellEnd"/>
+      <w:r>
+        <w:rPr>
+          <w:rFonts w:ascii="Century Gothic" w:hAnsi="Century Gothic"/>
+        </w:rPr>
+        <w:t>-up fourni dans le cahier des charges. Néanmoins, pour des raisons de confort d’utilisation et de fonctionnalités supplémentaires requises, certains contrôles ont été ajoutés.</w:t>
       </w:r>
     </w:p>
     <w:p>
@@ -18267,7 +19014,7 @@
                               </w:rPr>
                               <w:fldChar w:fldCharType="separate"/>
                             </w:r>
-                            <w:bookmarkStart w:id="88" w:name="_Toc73629305"/>
+                            <w:bookmarkStart w:id="68" w:name="_Toc73629305"/>
                             <w:r>
                               <w:rPr>
                                 <w:noProof/>
@@ -18281,9 +19028,14 @@
                               <w:fldChar w:fldCharType="end"/>
                             </w:r>
                             <w:r>
-                              <w:t>. Interface principale IcalMerge</w:t>
+                              <w:t xml:space="preserve">. Interface principale </w:t>
                             </w:r>
-                            <w:bookmarkEnd w:id="88"/>
+                            <w:proofErr w:type="spellStart"/>
+                            <w:r>
+                              <w:t>IcalMerge</w:t>
+                            </w:r>
+                            <w:bookmarkEnd w:id="68"/>
+                            <w:proofErr w:type="spellEnd"/>
                           </w:p>
                         </w:txbxContent>
                       </wps:txbx>
@@ -18614,7 +19366,7 @@
                               </w:rPr>
                               <w:fldChar w:fldCharType="separate"/>
                             </w:r>
-                            <w:bookmarkStart w:id="90" w:name="_Toc73629306"/>
+                            <w:bookmarkStart w:id="69" w:name="_Toc73629306"/>
                             <w:r>
                               <w:rPr>
                                 <w:noProof/>
@@ -18628,9 +19380,14 @@
                               <w:fldChar w:fldCharType="end"/>
                             </w:r>
                             <w:r>
-                              <w:t>. Schéma de l'interface principale IcalMerge</w:t>
+                              <w:t xml:space="preserve">. Schéma de l'interface principale </w:t>
                             </w:r>
-                            <w:bookmarkEnd w:id="90"/>
+                            <w:proofErr w:type="spellStart"/>
+                            <w:r>
+                              <w:t>IcalMerge</w:t>
+                            </w:r>
+                            <w:bookmarkEnd w:id="69"/>
+                            <w:proofErr w:type="spellEnd"/>
                           </w:p>
                         </w:txbxContent>
                       </wps:txbx>
@@ -18774,11 +19531,11 @@
       <w:pPr>
         <w:pStyle w:val="Titre3"/>
       </w:pPr>
-      <w:bookmarkStart w:id="92" w:name="_Toc73629240"/>
+      <w:bookmarkStart w:id="70" w:name="_Toc73629240"/>
       <w:r>
         <w:t>Maximum de 10 fichiers source</w:t>
       </w:r>
-      <w:bookmarkEnd w:id="92"/>
+      <w:bookmarkEnd w:id="70"/>
     </w:p>
     <w:p>
       <w:pPr>
@@ -18863,7 +19620,7 @@
                               </w:rPr>
                               <w:fldChar w:fldCharType="separate"/>
                             </w:r>
-                            <w:bookmarkStart w:id="93" w:name="_Toc73629307"/>
+                            <w:bookmarkStart w:id="71" w:name="_Toc73629307"/>
                             <w:r>
                               <w:rPr>
                                 <w:noProof/>
@@ -18877,9 +19634,17 @@
                               <w:fldChar w:fldCharType="end"/>
                             </w:r>
                             <w:r>
-                              <w:t>. Les deux SourceComponents de base</w:t>
+                              <w:t xml:space="preserve">. Les deux </w:t>
                             </w:r>
-                            <w:bookmarkEnd w:id="93"/>
+                            <w:proofErr w:type="spellStart"/>
+                            <w:r>
+                              <w:t>SourceComponents</w:t>
+                            </w:r>
+                            <w:proofErr w:type="spellEnd"/>
+                            <w:r>
+                              <w:t xml:space="preserve"> de base</w:t>
+                            </w:r>
+                            <w:bookmarkEnd w:id="71"/>
                           </w:p>
                         </w:txbxContent>
                       </wps:txbx>
@@ -19096,7 +19861,27 @@
           <w:szCs w:val="20"/>
           <w:lang w:val="fr-CH"/>
         </w:rPr>
-        <w:t>« SourceComponents ». Chaque objet de cette classe regroupe les contrôles nécessaires à l’affichage</w:t>
+        <w:t xml:space="preserve">« </w:t>
+      </w:r>
+      <w:proofErr w:type="spellStart"/>
+      <w:r>
+        <w:rPr>
+          <w:rFonts w:ascii="Century Gothic" w:hAnsi="Century Gothic"/>
+          <w:sz w:val="24"/>
+          <w:szCs w:val="20"/>
+          <w:lang w:val="fr-CH"/>
+        </w:rPr>
+        <w:t>SourceComponents</w:t>
+      </w:r>
+      <w:proofErr w:type="spellEnd"/>
+      <w:r>
+        <w:rPr>
+          <w:rFonts w:ascii="Century Gothic" w:hAnsi="Century Gothic"/>
+          <w:sz w:val="24"/>
+          <w:szCs w:val="20"/>
+          <w:lang w:val="fr-CH"/>
+        </w:rPr>
+        <w:t> ». Chaque objet de cette classe regroupe les contrôles nécessaires à l’affichage</w:t>
       </w:r>
       <w:r>
         <w:rPr>
@@ -19319,7 +20104,7 @@
                               </w:rPr>
                               <w:fldChar w:fldCharType="separate"/>
                             </w:r>
-                            <w:bookmarkStart w:id="95" w:name="_Toc73629308"/>
+                            <w:bookmarkStart w:id="72" w:name="_Toc73629308"/>
                             <w:r>
                               <w:rPr>
                                 <w:noProof/>
@@ -19333,9 +20118,14 @@
                               <w:fldChar w:fldCharType="end"/>
                             </w:r>
                             <w:r>
-                              <w:t>. Variables principales d'un SourceComponents</w:t>
+                              <w:t xml:space="preserve">. Variables principales d'un </w:t>
                             </w:r>
-                            <w:bookmarkEnd w:id="95"/>
+                            <w:proofErr w:type="spellStart"/>
+                            <w:r>
+                              <w:t>SourceComponents</w:t>
+                            </w:r>
+                            <w:bookmarkEnd w:id="72"/>
+                            <w:proofErr w:type="spellEnd"/>
                           </w:p>
                         </w:txbxContent>
                       </wps:txbx>
@@ -19418,7 +20208,29 @@
           <w:szCs w:val="20"/>
           <w:lang w:val="fr-CH"/>
         </w:rPr>
-        <w:t>Composition d’un SourceComponents :</w:t>
+        <w:t xml:space="preserve">Composition d’un </w:t>
+      </w:r>
+      <w:proofErr w:type="spellStart"/>
+      <w:r>
+        <w:rPr>
+          <w:rFonts w:ascii="Century Gothic" w:hAnsi="Century Gothic"/>
+          <w:b/>
+          <w:sz w:val="24"/>
+          <w:szCs w:val="20"/>
+          <w:lang w:val="fr-CH"/>
+        </w:rPr>
+        <w:t>SourceComponents</w:t>
+      </w:r>
+      <w:proofErr w:type="spellEnd"/>
+      <w:r>
+        <w:rPr>
+          <w:rFonts w:ascii="Century Gothic" w:hAnsi="Century Gothic"/>
+          <w:b/>
+          <w:sz w:val="24"/>
+          <w:szCs w:val="20"/>
+          <w:lang w:val="fr-CH"/>
+        </w:rPr>
+        <w:t> :</w:t>
       </w:r>
       <w:r>
         <w:rPr>
@@ -19547,7 +20359,7 @@
                               </w:rPr>
                               <w:fldChar w:fldCharType="separate"/>
                             </w:r>
-                            <w:bookmarkStart w:id="97" w:name="_Toc73629309"/>
+                            <w:bookmarkStart w:id="73" w:name="_Toc73629309"/>
                             <w:r>
                               <w:rPr>
                                 <w:noProof/>
@@ -19561,9 +20373,14 @@
                               <w:fldChar w:fldCharType="end"/>
                             </w:r>
                             <w:r>
-                              <w:t>. Le constructeur d'un SourceComponents</w:t>
+                              <w:t xml:space="preserve">. Le constructeur d'un </w:t>
                             </w:r>
-                            <w:bookmarkEnd w:id="97"/>
+                            <w:proofErr w:type="spellStart"/>
+                            <w:r>
+                              <w:t>SourceComponents</w:t>
+                            </w:r>
+                            <w:bookmarkEnd w:id="73"/>
+                            <w:proofErr w:type="spellEnd"/>
                           </w:p>
                         </w:txbxContent>
                       </wps:txbx>
@@ -19722,6 +20539,8 @@
           <w:lang w:eastAsia="fr-FR"/>
         </w:rPr>
       </w:pPr>
+      <w:proofErr w:type="spellStart"/>
+      <w:proofErr w:type="gramStart"/>
       <w:r>
         <w:rPr>
           <w:rFonts w:ascii="Century Gothic" w:hAnsi="Century Gothic"/>
@@ -19732,6 +20551,8 @@
         </w:rPr>
         <w:t>pnlContainer</w:t>
       </w:r>
+      <w:proofErr w:type="spellEnd"/>
+      <w:proofErr w:type="gramEnd"/>
       <w:r>
         <w:rPr>
           <w:rFonts w:ascii="Century Gothic" w:hAnsi="Century Gothic"/>
@@ -19773,6 +20594,7 @@
           <w:lang w:eastAsia="fr-FR"/>
         </w:rPr>
       </w:pPr>
+      <w:proofErr w:type="gramStart"/>
       <w:r>
         <w:rPr>
           <w:rFonts w:ascii="Century Gothic" w:hAnsi="Century Gothic"/>
@@ -19783,6 +20605,7 @@
         </w:rPr>
         <w:t>location</w:t>
       </w:r>
+      <w:proofErr w:type="gramEnd"/>
       <w:r>
         <w:rPr>
           <w:rFonts w:ascii="Century Gothic" w:hAnsi="Century Gothic"/>
@@ -19824,6 +20647,8 @@
           <w:lang w:eastAsia="fr-FR"/>
         </w:rPr>
       </w:pPr>
+      <w:proofErr w:type="spellStart"/>
+      <w:proofErr w:type="gramStart"/>
       <w:r>
         <w:rPr>
           <w:rFonts w:ascii="Century Gothic" w:hAnsi="Century Gothic"/>
@@ -19834,6 +20659,8 @@
         </w:rPr>
         <w:t>pnlFusion</w:t>
       </w:r>
+      <w:proofErr w:type="spellEnd"/>
+      <w:proofErr w:type="gramEnd"/>
       <w:r>
         <w:rPr>
           <w:rFonts w:ascii="Century Gothic" w:hAnsi="Century Gothic"/>
@@ -19875,6 +20702,8 @@
           <w:lang w:eastAsia="fr-FR"/>
         </w:rPr>
       </w:pPr>
+      <w:proofErr w:type="spellStart"/>
+      <w:proofErr w:type="gramStart"/>
       <w:r>
         <w:rPr>
           <w:rFonts w:ascii="Century Gothic" w:hAnsi="Century Gothic"/>
@@ -19883,7 +20712,19 @@
           <w:szCs w:val="20"/>
           <w:lang w:eastAsia="fr-FR"/>
         </w:rPr>
-        <w:t>mainForm </w:t>
+        <w:t>mainForm</w:t>
+      </w:r>
+      <w:proofErr w:type="spellEnd"/>
+      <w:proofErr w:type="gramEnd"/>
+      <w:r>
+        <w:rPr>
+          <w:rFonts w:ascii="Century Gothic" w:hAnsi="Century Gothic"/>
+          <w:b/>
+          <w:sz w:val="24"/>
+          <w:szCs w:val="20"/>
+          <w:lang w:eastAsia="fr-FR"/>
+        </w:rPr>
+        <w:t> </w:t>
       </w:r>
       <w:r>
         <w:rPr>
@@ -20045,7 +20886,7 @@
                               </w:rPr>
                               <w:fldChar w:fldCharType="separate"/>
                             </w:r>
-                            <w:bookmarkStart w:id="99" w:name="_Toc73629310"/>
+                            <w:bookmarkStart w:id="74" w:name="_Toc73629310"/>
                             <w:r>
                               <w:rPr>
                                 <w:noProof/>
@@ -20061,7 +20902,7 @@
                             <w:r>
                               <w:t>. Schéma de la conception du formulaire principal</w:t>
                             </w:r>
-                            <w:bookmarkEnd w:id="99"/>
+                            <w:bookmarkEnd w:id="74"/>
                           </w:p>
                         </w:txbxContent>
                       </wps:txbx>
@@ -20298,7 +21139,7 @@
                               </w:rPr>
                               <w:fldChar w:fldCharType="separate"/>
                             </w:r>
-                            <w:bookmarkStart w:id="101" w:name="_Toc73629311"/>
+                            <w:bookmarkStart w:id="75" w:name="_Toc73629311"/>
                             <w:r>
                               <w:rPr>
                                 <w:noProof/>
@@ -20315,9 +21156,14 @@
                               <w:t xml:space="preserve">. </w:t>
                             </w:r>
                             <w:r>
-                              <w:t>En-tête de la méthode ShowSourceControls</w:t>
+                              <w:t xml:space="preserve">En-tête de la méthode </w:t>
                             </w:r>
-                            <w:bookmarkEnd w:id="101"/>
+                            <w:proofErr w:type="spellStart"/>
+                            <w:r>
+                              <w:t>ShowSourceControls</w:t>
+                            </w:r>
+                            <w:bookmarkEnd w:id="75"/>
+                            <w:proofErr w:type="spellEnd"/>
                           </w:p>
                         </w:txbxContent>
                       </wps:txbx>
@@ -20465,7 +21311,27 @@
           <w:szCs w:val="20"/>
           <w:lang w:eastAsia="fr-FR"/>
         </w:rPr>
-        <w:t>La méthode ShowSourceControls :</w:t>
+        <w:t xml:space="preserve">La méthode </w:t>
+      </w:r>
+      <w:proofErr w:type="spellStart"/>
+      <w:r>
+        <w:rPr>
+          <w:rFonts w:ascii="Century Gothic" w:hAnsi="Century Gothic"/>
+          <w:sz w:val="24"/>
+          <w:szCs w:val="20"/>
+          <w:lang w:eastAsia="fr-FR"/>
+        </w:rPr>
+        <w:t>ShowSourceControls</w:t>
+      </w:r>
+      <w:proofErr w:type="spellEnd"/>
+      <w:r>
+        <w:rPr>
+          <w:rFonts w:ascii="Century Gothic" w:hAnsi="Century Gothic"/>
+          <w:sz w:val="24"/>
+          <w:szCs w:val="20"/>
+          <w:lang w:eastAsia="fr-FR"/>
+        </w:rPr>
+        <w:t> :</w:t>
       </w:r>
     </w:p>
     <w:p>
@@ -20543,7 +21409,27 @@
           <w:szCs w:val="20"/>
           <w:lang w:eastAsia="fr-FR"/>
         </w:rPr>
-        <w:t xml:space="preserve">Elle sert à afficher tous les contrôles nécessaires pour que l’utilisateur puisse rajouter une source. Ces contrôles sont stockés dans la classe « SourceComponents ». </w:t>
+        <w:t>Elle sert à afficher tous les contrôles nécessaires pour que l’utilisateur puisse rajouter une source. Ces contrôles sont stockés dans la classe « </w:t>
+      </w:r>
+      <w:proofErr w:type="spellStart"/>
+      <w:r>
+        <w:rPr>
+          <w:rFonts w:ascii="Century Gothic" w:hAnsi="Century Gothic"/>
+          <w:sz w:val="24"/>
+          <w:szCs w:val="20"/>
+          <w:lang w:eastAsia="fr-FR"/>
+        </w:rPr>
+        <w:t>SourceComponents</w:t>
+      </w:r>
+      <w:proofErr w:type="spellEnd"/>
+      <w:r>
+        <w:rPr>
+          <w:rFonts w:ascii="Century Gothic" w:hAnsi="Century Gothic"/>
+          <w:sz w:val="24"/>
+          <w:szCs w:val="20"/>
+          <w:lang w:eastAsia="fr-FR"/>
+        </w:rPr>
+        <w:t xml:space="preserve"> ». </w:t>
       </w:r>
       <w:r>
         <w:rPr>
@@ -20684,7 +21570,7 @@
       <w:r>
         <w:fldChar w:fldCharType="separate"/>
       </w:r>
-      <w:bookmarkStart w:id="103" w:name="_Toc73629312"/>
+      <w:bookmarkStart w:id="76" w:name="_Toc73629312"/>
       <w:r>
         <w:rPr>
           <w:noProof/>
@@ -20695,9 +21581,14 @@
         <w:fldChar w:fldCharType="end"/>
       </w:r>
       <w:r>
-        <w:t>. Contrôles d'un SourceComponents</w:t>
-      </w:r>
-      <w:bookmarkEnd w:id="103"/>
+        <w:t xml:space="preserve">. Contrôles d'un </w:t>
+      </w:r>
+      <w:proofErr w:type="spellStart"/>
+      <w:r>
+        <w:t>SourceComponents</w:t>
+      </w:r>
+      <w:bookmarkEnd w:id="76"/>
+      <w:proofErr w:type="spellEnd"/>
     </w:p>
     <w:p>
       <w:pPr>
@@ -20760,7 +21651,27 @@
           <w:szCs w:val="20"/>
           <w:lang w:eastAsia="fr-FR"/>
         </w:rPr>
-        <w:t>Un fichier source correspond à un SourceComponents.</w:t>
+        <w:t xml:space="preserve">Un fichier source correspond à un </w:t>
+      </w:r>
+      <w:proofErr w:type="spellStart"/>
+      <w:r>
+        <w:rPr>
+          <w:rFonts w:ascii="Century Gothic" w:hAnsi="Century Gothic"/>
+          <w:sz w:val="24"/>
+          <w:szCs w:val="20"/>
+          <w:lang w:eastAsia="fr-FR"/>
+        </w:rPr>
+        <w:t>SourceComponents</w:t>
+      </w:r>
+      <w:proofErr w:type="spellEnd"/>
+      <w:r>
+        <w:rPr>
+          <w:rFonts w:ascii="Century Gothic" w:hAnsi="Century Gothic"/>
+          <w:sz w:val="24"/>
+          <w:szCs w:val="20"/>
+          <w:lang w:eastAsia="fr-FR"/>
+        </w:rPr>
+        <w:t>.</w:t>
       </w:r>
     </w:p>
     <w:p>
@@ -20844,7 +21755,7 @@
                               </w:rPr>
                               <w:fldChar w:fldCharType="separate"/>
                             </w:r>
-                            <w:bookmarkStart w:id="104" w:name="_Toc73629313"/>
+                            <w:bookmarkStart w:id="77" w:name="_Toc73629313"/>
                             <w:r>
                               <w:rPr>
                                 <w:noProof/>
@@ -20858,9 +21769,14 @@
                               <w:fldChar w:fldCharType="end"/>
                             </w:r>
                             <w:r>
-                              <w:t>. Liste de SourceComponents</w:t>
+                              <w:t xml:space="preserve">. Liste de </w:t>
                             </w:r>
-                            <w:bookmarkEnd w:id="104"/>
+                            <w:proofErr w:type="spellStart"/>
+                            <w:r>
+                              <w:t>SourceComponents</w:t>
+                            </w:r>
+                            <w:bookmarkEnd w:id="77"/>
+                            <w:proofErr w:type="spellEnd"/>
                           </w:p>
                         </w:txbxContent>
                       </wps:txbx>
@@ -21007,8 +21923,9 @@
           <w:szCs w:val="20"/>
           <w:lang w:eastAsia="fr-FR"/>
         </w:rPr>
-        <w:t>al contient une liste de SourceC</w:t>
-      </w:r>
+        <w:t xml:space="preserve">al contient une liste de </w:t>
+      </w:r>
+      <w:proofErr w:type="spellStart"/>
       <w:r>
         <w:rPr>
           <w:rFonts w:ascii="Century Gothic" w:hAnsi="Century Gothic"/>
@@ -21016,7 +21933,26 @@
           <w:szCs w:val="20"/>
           <w:lang w:eastAsia="fr-FR"/>
         </w:rPr>
-        <w:t>omponents.</w:t>
+        <w:t>SourceC</w:t>
+      </w:r>
+      <w:r>
+        <w:rPr>
+          <w:rFonts w:ascii="Century Gothic" w:hAnsi="Century Gothic"/>
+          <w:sz w:val="24"/>
+          <w:szCs w:val="20"/>
+          <w:lang w:eastAsia="fr-FR"/>
+        </w:rPr>
+        <w:t>omponents</w:t>
+      </w:r>
+      <w:proofErr w:type="spellEnd"/>
+      <w:r>
+        <w:rPr>
+          <w:rFonts w:ascii="Century Gothic" w:hAnsi="Century Gothic"/>
+          <w:sz w:val="24"/>
+          <w:szCs w:val="20"/>
+          <w:lang w:eastAsia="fr-FR"/>
+        </w:rPr>
+        <w:t>.</w:t>
       </w:r>
     </w:p>
     <w:p>
@@ -21106,8 +22042,9 @@
           <w:szCs w:val="20"/>
           <w:lang w:eastAsia="fr-FR"/>
         </w:rPr>
-        <w:t xml:space="preserve"> un SourceC</w:t>
-      </w:r>
+        <w:t xml:space="preserve"> un </w:t>
+      </w:r>
+      <w:proofErr w:type="spellStart"/>
       <w:r>
         <w:rPr>
           <w:rFonts w:ascii="Century Gothic" w:hAnsi="Century Gothic"/>
@@ -21115,7 +22052,26 @@
           <w:szCs w:val="20"/>
           <w:lang w:eastAsia="fr-FR"/>
         </w:rPr>
-        <w:t>omponents et l’ajoute à la liste</w:t>
+        <w:t>SourceC</w:t>
+      </w:r>
+      <w:r>
+        <w:rPr>
+          <w:rFonts w:ascii="Century Gothic" w:hAnsi="Century Gothic"/>
+          <w:sz w:val="24"/>
+          <w:szCs w:val="20"/>
+          <w:lang w:eastAsia="fr-FR"/>
+        </w:rPr>
+        <w:t>omponents</w:t>
+      </w:r>
+      <w:proofErr w:type="spellEnd"/>
+      <w:r>
+        <w:rPr>
+          <w:rFonts w:ascii="Century Gothic" w:hAnsi="Century Gothic"/>
+          <w:sz w:val="24"/>
+          <w:szCs w:val="20"/>
+          <w:lang w:eastAsia="fr-FR"/>
+        </w:rPr>
+        <w:t xml:space="preserve"> et l’ajoute à la liste</w:t>
       </w:r>
     </w:p>
     <w:p>
@@ -21281,7 +22237,7 @@
                               </w:rPr>
                               <w:fldChar w:fldCharType="separate"/>
                             </w:r>
-                            <w:bookmarkStart w:id="106" w:name="_Toc73629314"/>
+                            <w:bookmarkStart w:id="78" w:name="_Toc73629314"/>
                             <w:r>
                               <w:rPr>
                                 <w:noProof/>
@@ -21295,9 +22251,14 @@
                               <w:fldChar w:fldCharType="end"/>
                             </w:r>
                             <w:r>
-                              <w:t>. Méthode AddSource</w:t>
+                              <w:t xml:space="preserve">. Méthode </w:t>
                             </w:r>
-                            <w:bookmarkEnd w:id="106"/>
+                            <w:proofErr w:type="spellStart"/>
+                            <w:r>
+                              <w:t>AddSource</w:t>
+                            </w:r>
+                            <w:bookmarkEnd w:id="78"/>
+                            <w:proofErr w:type="spellEnd"/>
                           </w:p>
                         </w:txbxContent>
                       </wps:txbx>
@@ -21441,7 +22402,27 @@
           <w:szCs w:val="20"/>
           <w:lang w:eastAsia="fr-FR"/>
         </w:rPr>
-        <w:t>C’est la méthode « AddSource » qui s’occupe de cela.</w:t>
+        <w:t>C’est la méthode « </w:t>
+      </w:r>
+      <w:proofErr w:type="spellStart"/>
+      <w:r>
+        <w:rPr>
+          <w:rFonts w:ascii="Century Gothic" w:hAnsi="Century Gothic"/>
+          <w:sz w:val="24"/>
+          <w:szCs w:val="20"/>
+          <w:lang w:eastAsia="fr-FR"/>
+        </w:rPr>
+        <w:t>AddSource</w:t>
+      </w:r>
+      <w:proofErr w:type="spellEnd"/>
+      <w:r>
+        <w:rPr>
+          <w:rFonts w:ascii="Century Gothic" w:hAnsi="Century Gothic"/>
+          <w:sz w:val="24"/>
+          <w:szCs w:val="20"/>
+          <w:lang w:eastAsia="fr-FR"/>
+        </w:rPr>
+        <w:t> » qui s’occupe de cela.</w:t>
       </w:r>
     </w:p>
     <w:p>
@@ -21481,7 +22462,35 @@
         <w:rPr>
           <w:rFonts w:ascii="Century Gothic" w:hAnsi="Century Gothic"/>
         </w:rPr>
-        <w:t>Pour cela j’ai ajouté une liste qui contient les contrôles de la classe SourceComponents. Cette liste se remplit à la fin de la méthode « ShowSourceControls ».</w:t>
+        <w:t xml:space="preserve">Pour cela j’ai ajouté une liste qui contient les contrôles de la classe </w:t>
+      </w:r>
+      <w:proofErr w:type="spellStart"/>
+      <w:r>
+        <w:rPr>
+          <w:rFonts w:ascii="Century Gothic" w:hAnsi="Century Gothic"/>
+        </w:rPr>
+        <w:t>SourceComponents</w:t>
+      </w:r>
+      <w:proofErr w:type="spellEnd"/>
+      <w:r>
+        <w:rPr>
+          <w:rFonts w:ascii="Century Gothic" w:hAnsi="Century Gothic"/>
+        </w:rPr>
+        <w:t>. Cette liste se remplit à la fin de la méthode « </w:t>
+      </w:r>
+      <w:proofErr w:type="spellStart"/>
+      <w:r>
+        <w:rPr>
+          <w:rFonts w:ascii="Century Gothic" w:hAnsi="Century Gothic"/>
+        </w:rPr>
+        <w:t>ShowSourceControls</w:t>
+      </w:r>
+      <w:proofErr w:type="spellEnd"/>
+      <w:r>
+        <w:rPr>
+          <w:rFonts w:ascii="Century Gothic" w:hAnsi="Century Gothic"/>
+        </w:rPr>
+        <w:t> ».</w:t>
       </w:r>
     </w:p>
     <w:p>
@@ -21559,7 +22568,7 @@
                               </w:rPr>
                               <w:fldChar w:fldCharType="separate"/>
                             </w:r>
-                            <w:bookmarkStart w:id="108" w:name="_Toc73629315"/>
+                            <w:bookmarkStart w:id="79" w:name="_Toc73629315"/>
                             <w:r>
                               <w:rPr>
                                 <w:noProof/>
@@ -21575,7 +22584,7 @@
                             <w:r>
                               <w:t>. Ajout des contrôles à la liste de contrôles</w:t>
                             </w:r>
-                            <w:bookmarkEnd w:id="108"/>
+                            <w:bookmarkEnd w:id="79"/>
                           </w:p>
                         </w:txbxContent>
                       </wps:txbx>
@@ -21741,7 +22750,21 @@
           <w:rFonts w:ascii="Century Gothic" w:hAnsi="Century Gothic"/>
         </w:rPr>
         <w:lastRenderedPageBreak/>
-        <w:t>Cela permettra de faire plusieurs actions sur chaque contrôle en une fois. Cela à l’aide d’une boucle « foreach ».</w:t>
+        <w:t>Cela permettra de faire plusieurs actions sur chaque contrôle en une fois. Cela à l’aide d’une boucle « </w:t>
+      </w:r>
+      <w:proofErr w:type="spellStart"/>
+      <w:r>
+        <w:rPr>
+          <w:rFonts w:ascii="Century Gothic" w:hAnsi="Century Gothic"/>
+        </w:rPr>
+        <w:t>foreach</w:t>
+      </w:r>
+      <w:proofErr w:type="spellEnd"/>
+      <w:r>
+        <w:rPr>
+          <w:rFonts w:ascii="Century Gothic" w:hAnsi="Century Gothic"/>
+        </w:rPr>
+        <w:t> ».</w:t>
       </w:r>
     </w:p>
     <w:p>
@@ -21813,7 +22836,7 @@
                             <w:r>
                               <w:fldChar w:fldCharType="separate"/>
                             </w:r>
-                            <w:bookmarkStart w:id="110" w:name="_Toc73629316"/>
+                            <w:bookmarkStart w:id="80" w:name="_Toc73629316"/>
                             <w:r>
                               <w:rPr>
                                 <w:noProof/>
@@ -21826,7 +22849,7 @@
                             <w:r>
                               <w:t>. Bouton de suppression d'une source</w:t>
                             </w:r>
-                            <w:bookmarkEnd w:id="110"/>
+                            <w:bookmarkEnd w:id="80"/>
                           </w:p>
                         </w:txbxContent>
                       </wps:txbx>
@@ -22036,7 +23059,7 @@
                               </w:rPr>
                               <w:fldChar w:fldCharType="separate"/>
                             </w:r>
-                            <w:bookmarkStart w:id="112" w:name="_Toc73629317"/>
+                            <w:bookmarkStart w:id="81" w:name="_Toc73629317"/>
                             <w:r>
                               <w:rPr>
                                 <w:noProof/>
@@ -22052,7 +23075,7 @@
                             <w:r>
                               <w:t>. Méthode clic</w:t>
                             </w:r>
-                            <w:bookmarkEnd w:id="112"/>
+                            <w:bookmarkEnd w:id="81"/>
                           </w:p>
                         </w:txbxContent>
                       </wps:txbx>
@@ -22207,7 +23230,21 @@
         <w:rPr>
           <w:rFonts w:ascii="Century Gothic" w:hAnsi="Century Gothic"/>
         </w:rPr>
-        <w:t>nommée « RemoveSource ».</w:t>
+        <w:t>nommée « </w:t>
+      </w:r>
+      <w:proofErr w:type="spellStart"/>
+      <w:r>
+        <w:rPr>
+          <w:rFonts w:ascii="Century Gothic" w:hAnsi="Century Gothic"/>
+        </w:rPr>
+        <w:t>RemoveSource</w:t>
+      </w:r>
+      <w:proofErr w:type="spellEnd"/>
+      <w:r>
+        <w:rPr>
+          <w:rFonts w:ascii="Century Gothic" w:hAnsi="Century Gothic"/>
+        </w:rPr>
+        <w:t> ».</w:t>
       </w:r>
     </w:p>
     <w:p>
@@ -22294,7 +23331,7 @@
                               </w:rPr>
                               <w:fldChar w:fldCharType="separate"/>
                             </w:r>
-                            <w:bookmarkStart w:id="114" w:name="_Toc73629318"/>
+                            <w:bookmarkStart w:id="82" w:name="_Toc73629318"/>
                             <w:r>
                               <w:rPr>
                                 <w:noProof/>
@@ -22310,7 +23347,7 @@
                             <w:r>
                               <w:t>. Méthode de suppression d'une source</w:t>
                             </w:r>
-                            <w:bookmarkEnd w:id="114"/>
+                            <w:bookmarkEnd w:id="82"/>
                           </w:p>
                         </w:txbxContent>
                       </wps:txbx>
@@ -22453,7 +23490,21 @@
         <w:rPr>
           <w:rFonts w:ascii="Century Gothic" w:hAnsi="Century Gothic"/>
         </w:rPr>
-        <w:t>La méthode RemoveSource permet</w:t>
+        <w:t xml:space="preserve">La méthode </w:t>
+      </w:r>
+      <w:proofErr w:type="spellStart"/>
+      <w:r>
+        <w:rPr>
+          <w:rFonts w:ascii="Century Gothic" w:hAnsi="Century Gothic"/>
+        </w:rPr>
+        <w:t>RemoveSource</w:t>
+      </w:r>
+      <w:proofErr w:type="spellEnd"/>
+      <w:r>
+        <w:rPr>
+          <w:rFonts w:ascii="Century Gothic" w:hAnsi="Century Gothic"/>
+        </w:rPr>
+        <w:t xml:space="preserve"> permet</w:t>
       </w:r>
       <w:r>
         <w:rPr>
@@ -22486,13 +23537,27 @@
         <w:rPr>
           <w:rFonts w:ascii="Century Gothic" w:hAnsi="Century Gothic"/>
         </w:rPr>
-        <w:t>e « Destroy » du dernier SourceC</w:t>
-      </w:r>
-      <w:r>
-        <w:rPr>
-          <w:rFonts w:ascii="Century Gothic" w:hAnsi="Century Gothic"/>
-        </w:rPr>
-        <w:t>omponents contenu dans la liste de sources. Après cela, nous retirons l’objet concerné à la liste. Pour définir le dernier élément, nous prenons le nombre d’objet dans la liste moins un.</w:t>
+        <w:t xml:space="preserve">e « Destroy » du dernier </w:t>
+      </w:r>
+      <w:proofErr w:type="spellStart"/>
+      <w:r>
+        <w:rPr>
+          <w:rFonts w:ascii="Century Gothic" w:hAnsi="Century Gothic"/>
+        </w:rPr>
+        <w:t>SourceC</w:t>
+      </w:r>
+      <w:r>
+        <w:rPr>
+          <w:rFonts w:ascii="Century Gothic" w:hAnsi="Century Gothic"/>
+        </w:rPr>
+        <w:t>omponents</w:t>
+      </w:r>
+      <w:proofErr w:type="spellEnd"/>
+      <w:r>
+        <w:rPr>
+          <w:rFonts w:ascii="Century Gothic" w:hAnsi="Century Gothic"/>
+        </w:rPr>
+        <w:t xml:space="preserve"> contenu dans la liste de sources. Après cela, nous retirons l’objet concerné à la liste. Pour définir le dernier élément, nous prenons le nombre d’objet dans la liste moins un.</w:t>
       </w:r>
     </w:p>
     <w:p>
@@ -22584,7 +23649,7 @@
                               </w:rPr>
                               <w:fldChar w:fldCharType="separate"/>
                             </w:r>
-                            <w:bookmarkStart w:id="116" w:name="_Toc73629319"/>
+                            <w:bookmarkStart w:id="83" w:name="_Toc73629319"/>
                             <w:r>
                               <w:rPr>
                                 <w:noProof/>
@@ -22600,7 +23665,7 @@
                             <w:r>
                               <w:t>. Méthode de destruction d'une source</w:t>
                             </w:r>
-                            <w:bookmarkEnd w:id="116"/>
+                            <w:bookmarkEnd w:id="83"/>
                           </w:p>
                         </w:txbxContent>
                       </wps:txbx>
@@ -22743,7 +23808,35 @@
         <w:rPr>
           <w:rFonts w:ascii="Century Gothic" w:hAnsi="Century Gothic"/>
         </w:rPr>
-        <w:t>La méthode « Destruct », redimensionne les contrôles du formulaire principal. Le but est d’effacer la place qui était nécessaire à l’emplacement de la source. Ensuite une boucle « foreach » permet de cacher tous les éléments visuels. Car l’utilisateur considère ne plus en avoir besoin.</w:t>
+        <w:t>La méthode « </w:t>
+      </w:r>
+      <w:proofErr w:type="spellStart"/>
+      <w:r>
+        <w:rPr>
+          <w:rFonts w:ascii="Century Gothic" w:hAnsi="Century Gothic"/>
+        </w:rPr>
+        <w:t>Destruct</w:t>
+      </w:r>
+      <w:proofErr w:type="spellEnd"/>
+      <w:r>
+        <w:rPr>
+          <w:rFonts w:ascii="Century Gothic" w:hAnsi="Century Gothic"/>
+        </w:rPr>
+        <w:t> », redimensionne les contrôles du formulaire principal. Le but est d’effacer la place qui était nécessaire à l’emplacement de la source. Ensuite une boucle « </w:t>
+      </w:r>
+      <w:proofErr w:type="spellStart"/>
+      <w:r>
+        <w:rPr>
+          <w:rFonts w:ascii="Century Gothic" w:hAnsi="Century Gothic"/>
+        </w:rPr>
+        <w:t>foreach</w:t>
+      </w:r>
+      <w:proofErr w:type="spellEnd"/>
+      <w:r>
+        <w:rPr>
+          <w:rFonts w:ascii="Century Gothic" w:hAnsi="Century Gothic"/>
+        </w:rPr>
+        <w:t> » permet de cacher tous les éléments visuels. Car l’utilisateur considère ne plus en avoir besoin.</w:t>
       </w:r>
     </w:p>
     <w:p>
@@ -22757,11 +23850,11 @@
       <w:pPr>
         <w:pStyle w:val="Titre3"/>
       </w:pPr>
-      <w:bookmarkStart w:id="118" w:name="_Toc73629241"/>
+      <w:bookmarkStart w:id="84" w:name="_Toc73629241"/>
       <w:r>
         <w:t>Chargement de fichiers</w:t>
       </w:r>
-      <w:bookmarkEnd w:id="118"/>
+      <w:bookmarkEnd w:id="84"/>
     </w:p>
     <w:p/>
     <w:p>
@@ -22886,7 +23979,7 @@
                               </w:rPr>
                               <w:fldChar w:fldCharType="separate"/>
                             </w:r>
-                            <w:bookmarkStart w:id="119" w:name="_Toc73629320"/>
+                            <w:bookmarkStart w:id="85" w:name="_Toc73629320"/>
                             <w:r>
                               <w:rPr>
                                 <w:noProof/>
@@ -22905,7 +23998,7 @@
                             <w:r>
                               <w:t xml:space="preserve"> Méthode qui gère l'ouverture d'un fichier</w:t>
                             </w:r>
-                            <w:bookmarkEnd w:id="119"/>
+                            <w:bookmarkEnd w:id="85"/>
                           </w:p>
                         </w:txbxContent>
                       </wps:txbx>
@@ -23050,7 +24143,7 @@
                               </w:rPr>
                               <w:fldChar w:fldCharType="separate"/>
                             </w:r>
-                            <w:bookmarkStart w:id="121" w:name="_Toc73629321"/>
+                            <w:bookmarkStart w:id="86" w:name="_Toc73629321"/>
                             <w:r>
                               <w:rPr>
                                 <w:noProof/>
@@ -23069,7 +24162,7 @@
                             <w:r>
                               <w:t>Clic sur le bouton parcourir</w:t>
                             </w:r>
-                            <w:bookmarkEnd w:id="121"/>
+                            <w:bookmarkEnd w:id="86"/>
                           </w:p>
                         </w:txbxContent>
                       </wps:txbx>
@@ -23302,7 +24395,27 @@
           <w:szCs w:val="20"/>
           <w:lang w:eastAsia="fr-FR"/>
         </w:rPr>
-        <w:t>Cliquer une fois sur le bouton « parcourir » ouvrira une fenêtre qui permettra à l’utilisateur de sélectionner un fichier avec une extension .ics.</w:t>
+        <w:t>Cliquer une fois sur le bouton « parcourir » ouvrira une fenêtre qui permettra à l’utilisateur de sélectionner un fichier avec une extension .</w:t>
+      </w:r>
+      <w:proofErr w:type="spellStart"/>
+      <w:r>
+        <w:rPr>
+          <w:rFonts w:ascii="Century Gothic" w:hAnsi="Century Gothic"/>
+          <w:sz w:val="24"/>
+          <w:szCs w:val="20"/>
+          <w:lang w:eastAsia="fr-FR"/>
+        </w:rPr>
+        <w:t>ics</w:t>
+      </w:r>
+      <w:proofErr w:type="spellEnd"/>
+      <w:r>
+        <w:rPr>
+          <w:rFonts w:ascii="Century Gothic" w:hAnsi="Century Gothic"/>
+          <w:sz w:val="24"/>
+          <w:szCs w:val="20"/>
+          <w:lang w:eastAsia="fr-FR"/>
+        </w:rPr>
+        <w:t>.</w:t>
       </w:r>
       <w:r>
         <w:rPr>
@@ -23373,8 +24486,9 @@
           <w:szCs w:val="20"/>
           <w:lang w:eastAsia="fr-FR"/>
         </w:rPr>
-        <w:t>Lorsque l’utilisateur clique sur le bouton, la méthode suivante se charge d’ouvrir une boîte de dialogue. Elle permettra à l’utilisateur de choisir un fichier ics à importer.</w:t>
-      </w:r>
+        <w:t xml:space="preserve">Lorsque l’utilisateur clique sur le bouton, la méthode suivante se charge d’ouvrir une boîte de dialogue. Elle permettra à l’utilisateur de choisir un fichier </w:t>
+      </w:r>
+      <w:proofErr w:type="spellStart"/>
       <w:r>
         <w:rPr>
           <w:rFonts w:ascii="Century Gothic" w:hAnsi="Century Gothic"/>
@@ -23382,8 +24496,9 @@
           <w:szCs w:val="20"/>
           <w:lang w:eastAsia="fr-FR"/>
         </w:rPr>
-        <w:br/>
-      </w:r>
+        <w:t>ics</w:t>
+      </w:r>
+      <w:proofErr w:type="spellEnd"/>
       <w:r>
         <w:rPr>
           <w:rFonts w:ascii="Century Gothic" w:hAnsi="Century Gothic"/>
@@ -23391,8 +24506,7 @@
           <w:szCs w:val="20"/>
           <w:lang w:eastAsia="fr-FR"/>
         </w:rPr>
-        <w:br/>
-        <w:t>La fenêtre est issue de la classe</w:t>
+        <w:t xml:space="preserve"> à importer.</w:t>
       </w:r>
       <w:r>
         <w:rPr>
@@ -23401,7 +24515,7 @@
           <w:szCs w:val="20"/>
           <w:lang w:eastAsia="fr-FR"/>
         </w:rPr>
-        <w:t xml:space="preserve"> « OpenFileDialog »</w:t>
+        <w:br/>
       </w:r>
       <w:r>
         <w:rPr>
@@ -23410,7 +24524,8 @@
           <w:szCs w:val="20"/>
           <w:lang w:eastAsia="fr-FR"/>
         </w:rPr>
-        <w:t xml:space="preserve"> .</w:t>
+        <w:br/>
+        <w:t>La fenêtre est issue de la classe</w:t>
       </w:r>
       <w:r>
         <w:rPr>
@@ -23419,8 +24534,9 @@
           <w:szCs w:val="20"/>
           <w:lang w:eastAsia="fr-FR"/>
         </w:rPr>
-        <w:br/>
-      </w:r>
+        <w:t xml:space="preserve"> « </w:t>
+      </w:r>
+      <w:proofErr w:type="spellStart"/>
       <w:r>
         <w:rPr>
           <w:rFonts w:ascii="Century Gothic" w:hAnsi="Century Gothic"/>
@@ -23428,7 +24544,106 @@
           <w:szCs w:val="20"/>
           <w:lang w:eastAsia="fr-FR"/>
         </w:rPr>
-        <w:t>Initialement, un filtre a été appliqué pour autoriser uniquement les fichiers ics. Suite à la demande de M.Melly, un autre filtre permettra d’entrer tout type de fichier. Cela sera utile dans le cas où certaines données au format ics se trouveraient dans d’autre types de fichiers.</w:t>
+        <w:t>OpenFileDialog</w:t>
+      </w:r>
+      <w:proofErr w:type="spellEnd"/>
+      <w:r>
+        <w:rPr>
+          <w:rFonts w:ascii="Century Gothic" w:hAnsi="Century Gothic"/>
+          <w:sz w:val="24"/>
+          <w:szCs w:val="20"/>
+          <w:lang w:eastAsia="fr-FR"/>
+        </w:rPr>
+        <w:t> »</w:t>
+      </w:r>
+      <w:r>
+        <w:rPr>
+          <w:rFonts w:ascii="Century Gothic" w:hAnsi="Century Gothic"/>
+          <w:sz w:val="24"/>
+          <w:szCs w:val="20"/>
+          <w:lang w:eastAsia="fr-FR"/>
+        </w:rPr>
+        <w:t xml:space="preserve"> .</w:t>
+      </w:r>
+      <w:r>
+        <w:rPr>
+          <w:rFonts w:ascii="Century Gothic" w:hAnsi="Century Gothic"/>
+          <w:sz w:val="24"/>
+          <w:szCs w:val="20"/>
+          <w:lang w:eastAsia="fr-FR"/>
+        </w:rPr>
+        <w:br/>
+      </w:r>
+      <w:r>
+        <w:rPr>
+          <w:rFonts w:ascii="Century Gothic" w:hAnsi="Century Gothic"/>
+          <w:sz w:val="24"/>
+          <w:szCs w:val="20"/>
+          <w:lang w:eastAsia="fr-FR"/>
+        </w:rPr>
+        <w:t xml:space="preserve">Initialement, un filtre a été appliqué pour autoriser uniquement les fichiers </w:t>
+      </w:r>
+      <w:proofErr w:type="spellStart"/>
+      <w:r>
+        <w:rPr>
+          <w:rFonts w:ascii="Century Gothic" w:hAnsi="Century Gothic"/>
+          <w:sz w:val="24"/>
+          <w:szCs w:val="20"/>
+          <w:lang w:eastAsia="fr-FR"/>
+        </w:rPr>
+        <w:t>ics</w:t>
+      </w:r>
+      <w:proofErr w:type="spellEnd"/>
+      <w:r>
+        <w:rPr>
+          <w:rFonts w:ascii="Century Gothic" w:hAnsi="Century Gothic"/>
+          <w:sz w:val="24"/>
+          <w:szCs w:val="20"/>
+          <w:lang w:eastAsia="fr-FR"/>
+        </w:rPr>
+        <w:t xml:space="preserve">. Suite à la demande de </w:t>
+      </w:r>
+      <w:proofErr w:type="spellStart"/>
+      <w:proofErr w:type="gramStart"/>
+      <w:r>
+        <w:rPr>
+          <w:rFonts w:ascii="Century Gothic" w:hAnsi="Century Gothic"/>
+          <w:sz w:val="24"/>
+          <w:szCs w:val="20"/>
+          <w:lang w:eastAsia="fr-FR"/>
+        </w:rPr>
+        <w:t>M.Melly</w:t>
+      </w:r>
+      <w:proofErr w:type="spellEnd"/>
+      <w:proofErr w:type="gramEnd"/>
+      <w:r>
+        <w:rPr>
+          <w:rFonts w:ascii="Century Gothic" w:hAnsi="Century Gothic"/>
+          <w:sz w:val="24"/>
+          <w:szCs w:val="20"/>
+          <w:lang w:eastAsia="fr-FR"/>
+        </w:rPr>
+        <w:t xml:space="preserve">, un autre filtre permettra d’entrer tout type de fichier. Cela sera utile dans le cas où certaines données au format </w:t>
+      </w:r>
+      <w:proofErr w:type="spellStart"/>
+      <w:r>
+        <w:rPr>
+          <w:rFonts w:ascii="Century Gothic" w:hAnsi="Century Gothic"/>
+          <w:sz w:val="24"/>
+          <w:szCs w:val="20"/>
+          <w:lang w:eastAsia="fr-FR"/>
+        </w:rPr>
+        <w:t>ics</w:t>
+      </w:r>
+      <w:proofErr w:type="spellEnd"/>
+      <w:r>
+        <w:rPr>
+          <w:rFonts w:ascii="Century Gothic" w:hAnsi="Century Gothic"/>
+          <w:sz w:val="24"/>
+          <w:szCs w:val="20"/>
+          <w:lang w:eastAsia="fr-FR"/>
+        </w:rPr>
+        <w:t xml:space="preserve"> se trouveraient dans d’autre types de fichiers.</w:t>
       </w:r>
       <w:r>
         <w:rPr>
@@ -23507,7 +24722,7 @@
                               </w:rPr>
                               <w:fldChar w:fldCharType="separate"/>
                             </w:r>
-                            <w:bookmarkStart w:id="123" w:name="_Toc73629322"/>
+                            <w:bookmarkStart w:id="87" w:name="_Toc73629322"/>
                             <w:r>
                               <w:rPr>
                                 <w:noProof/>
@@ -23521,9 +24736,25 @@
                               <w:fldChar w:fldCharType="end"/>
                             </w:r>
                             <w:r>
-                              <w:t>. Un OpenfileDialog avec filtre « ics »</w:t>
+                              <w:t xml:space="preserve">. Un </w:t>
                             </w:r>
-                            <w:bookmarkEnd w:id="123"/>
+                            <w:proofErr w:type="spellStart"/>
+                            <w:r>
+                              <w:t>OpenfileDialog</w:t>
+                            </w:r>
+                            <w:proofErr w:type="spellEnd"/>
+                            <w:r>
+                              <w:t xml:space="preserve"> avec filtre « </w:t>
+                            </w:r>
+                            <w:proofErr w:type="spellStart"/>
+                            <w:r>
+                              <w:t>ics</w:t>
+                            </w:r>
+                            <w:proofErr w:type="spellEnd"/>
+                            <w:r>
+                              <w:t> »</w:t>
+                            </w:r>
+                            <w:bookmarkEnd w:id="87"/>
                           </w:p>
                         </w:txbxContent>
                       </wps:txbx>
@@ -23745,8 +24976,19 @@
           <w:szCs w:val="20"/>
           <w:lang w:eastAsia="fr-FR"/>
         </w:rPr>
-        <w:t xml:space="preserve"> avec filtre ics</w:t>
-      </w:r>
+        <w:t xml:space="preserve"> avec filtre </w:t>
+      </w:r>
+      <w:proofErr w:type="spellStart"/>
+      <w:r>
+        <w:rPr>
+          <w:rFonts w:ascii="Century Gothic" w:hAnsi="Century Gothic"/>
+          <w:sz w:val="24"/>
+          <w:szCs w:val="20"/>
+          <w:lang w:eastAsia="fr-FR"/>
+        </w:rPr>
+        <w:t>ics</w:t>
+      </w:r>
+      <w:proofErr w:type="spellEnd"/>
       <w:r>
         <w:rPr>
           <w:rFonts w:ascii="Century Gothic" w:hAnsi="Century Gothic"/>
@@ -23833,7 +25075,7 @@
                               </w:rPr>
                               <w:fldChar w:fldCharType="separate"/>
                             </w:r>
-                            <w:bookmarkStart w:id="125" w:name="_Toc73629323"/>
+                            <w:bookmarkStart w:id="88" w:name="_Toc73629323"/>
                             <w:r>
                               <w:rPr>
                                 <w:noProof/>
@@ -23847,9 +25089,17 @@
                               <w:fldChar w:fldCharType="end"/>
                             </w:r>
                             <w:r>
-                              <w:t>. Un OpenFileDialog avec filtre "Tous les fichiers"</w:t>
+                              <w:t xml:space="preserve">. Un </w:t>
                             </w:r>
-                            <w:bookmarkEnd w:id="125"/>
+                            <w:proofErr w:type="spellStart"/>
+                            <w:r>
+                              <w:t>OpenFileDialog</w:t>
+                            </w:r>
+                            <w:proofErr w:type="spellEnd"/>
+                            <w:r>
+                              <w:t xml:space="preserve"> avec filtre "Tous les fichiers"</w:t>
+                            </w:r>
+                            <w:bookmarkEnd w:id="88"/>
                           </w:p>
                         </w:txbxContent>
                       </wps:txbx>
@@ -24181,7 +25431,7 @@
                               </w:rPr>
                               <w:fldChar w:fldCharType="separate"/>
                             </w:r>
-                            <w:bookmarkStart w:id="127" w:name="_Toc73629324"/>
+                            <w:bookmarkStart w:id="89" w:name="_Toc73629324"/>
                             <w:r>
                               <w:rPr>
                                 <w:noProof/>
@@ -24195,9 +25445,25 @@
                               <w:fldChar w:fldCharType="end"/>
                             </w:r>
                             <w:r>
-                              <w:t>. Attribution de la méthode "ClickOpenFile" à "MouseDoubleClick"</w:t>
+                              <w:t>. Attribution de la méthode "</w:t>
                             </w:r>
-                            <w:bookmarkEnd w:id="127"/>
+                            <w:proofErr w:type="spellStart"/>
+                            <w:r>
+                              <w:t>ClickOpenFile</w:t>
+                            </w:r>
+                            <w:proofErr w:type="spellEnd"/>
+                            <w:r>
+                              <w:t>" à "</w:t>
+                            </w:r>
+                            <w:proofErr w:type="spellStart"/>
+                            <w:r>
+                              <w:t>MouseDoubleClick</w:t>
+                            </w:r>
+                            <w:proofErr w:type="spellEnd"/>
+                            <w:r>
+                              <w:t>"</w:t>
+                            </w:r>
+                            <w:bookmarkEnd w:id="89"/>
                           </w:p>
                         </w:txbxContent>
                       </wps:txbx>
@@ -24340,7 +25606,7 @@
                               </w:rPr>
                               <w:fldChar w:fldCharType="separate"/>
                             </w:r>
-                            <w:bookmarkStart w:id="129" w:name="_Toc73629325"/>
+                            <w:bookmarkStart w:id="90" w:name="_Toc73629325"/>
                             <w:r>
                               <w:rPr>
                                 <w:noProof/>
@@ -24359,7 +25625,7 @@
                             <w:r>
                               <w:t>Clic double sur le champ textuel</w:t>
                             </w:r>
-                            <w:bookmarkEnd w:id="129"/>
+                            <w:bookmarkEnd w:id="90"/>
                           </w:p>
                         </w:txbxContent>
                       </wps:txbx>
@@ -24642,8 +25908,9 @@
           <w:lang w:eastAsia="fr-FR"/>
         </w:rPr>
         <w:br/>
-        <w:t>« ClickOpenFile »</w:t>
-      </w:r>
+        <w:t xml:space="preserve">« </w:t>
+      </w:r>
+      <w:proofErr w:type="spellStart"/>
       <w:r>
         <w:rPr>
           <w:rFonts w:ascii="Century Gothic" w:hAnsi="Century Gothic"/>
@@ -24651,8 +25918,9 @@
           <w:szCs w:val="20"/>
           <w:lang w:eastAsia="fr-FR"/>
         </w:rPr>
-        <w:t xml:space="preserve"> présentée précédemment. Cela impliquera que la méthode se lance à chaque fois que l’on clique deux fois de</w:t>
-      </w:r>
+        <w:t>ClickOpenFile</w:t>
+      </w:r>
+      <w:proofErr w:type="spellEnd"/>
       <w:r>
         <w:rPr>
           <w:rFonts w:ascii="Century Gothic" w:hAnsi="Century Gothic"/>
@@ -24660,7 +25928,7 @@
           <w:szCs w:val="20"/>
           <w:lang w:eastAsia="fr-FR"/>
         </w:rPr>
-        <w:t>ssus. Dans ce cas, la variable t</w:t>
+        <w:t> »</w:t>
       </w:r>
       <w:r>
         <w:rPr>
@@ -24669,7 +25937,45 @@
           <w:szCs w:val="20"/>
           <w:lang w:eastAsia="fr-FR"/>
         </w:rPr>
-        <w:t>bSourcePath correspond au champ textuel ci-dessus.</w:t>
+        <w:t xml:space="preserve"> présentée précédemment. Cela impliquera que la méthode se lance à chaque fois que l’on clique deux fois de</w:t>
+      </w:r>
+      <w:r>
+        <w:rPr>
+          <w:rFonts w:ascii="Century Gothic" w:hAnsi="Century Gothic"/>
+          <w:sz w:val="24"/>
+          <w:szCs w:val="20"/>
+          <w:lang w:eastAsia="fr-FR"/>
+        </w:rPr>
+        <w:t xml:space="preserve">ssus. Dans ce cas, la variable </w:t>
+      </w:r>
+      <w:proofErr w:type="spellStart"/>
+      <w:r>
+        <w:rPr>
+          <w:rFonts w:ascii="Century Gothic" w:hAnsi="Century Gothic"/>
+          <w:sz w:val="24"/>
+          <w:szCs w:val="20"/>
+          <w:lang w:eastAsia="fr-FR"/>
+        </w:rPr>
+        <w:t>t</w:t>
+      </w:r>
+      <w:r>
+        <w:rPr>
+          <w:rFonts w:ascii="Century Gothic" w:hAnsi="Century Gothic"/>
+          <w:sz w:val="24"/>
+          <w:szCs w:val="20"/>
+          <w:lang w:eastAsia="fr-FR"/>
+        </w:rPr>
+        <w:t>bSourcePath</w:t>
+      </w:r>
+      <w:proofErr w:type="spellEnd"/>
+      <w:r>
+        <w:rPr>
+          <w:rFonts w:ascii="Century Gothic" w:hAnsi="Century Gothic"/>
+          <w:sz w:val="24"/>
+          <w:szCs w:val="20"/>
+          <w:lang w:eastAsia="fr-FR"/>
+        </w:rPr>
+        <w:t xml:space="preserve"> correspond au champ textuel ci-dessus.</w:t>
       </w:r>
       <w:r>
         <w:rPr>
@@ -24840,11 +26146,11 @@
       <w:pPr>
         <w:pStyle w:val="Titre3"/>
       </w:pPr>
-      <w:bookmarkStart w:id="131" w:name="_Toc73629242"/>
+      <w:bookmarkStart w:id="91" w:name="_Toc73629242"/>
       <w:r>
         <w:t>Vérification du format automatique</w:t>
       </w:r>
-      <w:bookmarkEnd w:id="131"/>
+      <w:bookmarkEnd w:id="91"/>
     </w:p>
     <w:p>
       <w:pPr>
@@ -25064,11 +26370,11 @@
       <w:pPr>
         <w:pStyle w:val="Titre3"/>
       </w:pPr>
-      <w:bookmarkStart w:id="132" w:name="_Toc73629243"/>
+      <w:bookmarkStart w:id="92" w:name="_Toc73629243"/>
       <w:r>
         <w:t>Résumé avec le nombre d’événements</w:t>
       </w:r>
-      <w:bookmarkEnd w:id="132"/>
+      <w:bookmarkEnd w:id="92"/>
     </w:p>
     <w:p>
       <w:pPr>
@@ -25091,12 +26397,12 @@
       <w:pPr>
         <w:pStyle w:val="Titre3"/>
       </w:pPr>
-      <w:bookmarkStart w:id="133" w:name="_Toc73629244"/>
+      <w:bookmarkStart w:id="93" w:name="_Toc73629244"/>
       <w:r>
         <w:lastRenderedPageBreak/>
         <w:t>Fusion et pop-up de fusion</w:t>
       </w:r>
-      <w:bookmarkEnd w:id="133"/>
+      <w:bookmarkEnd w:id="93"/>
     </w:p>
     <w:p/>
     <w:p>
@@ -25121,8 +26427,9 @@
           <w:szCs w:val="20"/>
           <w:lang w:eastAsia="fr-FR"/>
         </w:rPr>
-        <w:t>Pour gérer la fusion de fichier, le formulaire fait appel à un objet nommé « Merger ». C’est un objet qui s’occupe de ressortir tous les événements de chaque fichier et de les rassembler en un seul. Si le nombre d’événements correspond au nombre total d’événements à fusionner, il appelle un</w:t>
-      </w:r>
+        <w:t>Pour gérer la fusion de fichier, le formulaire fait appel à un objet nommé « </w:t>
+      </w:r>
+      <w:proofErr w:type="spellStart"/>
       <w:r>
         <w:rPr>
           <w:rFonts w:ascii="Century Gothic" w:hAnsi="Century Gothic"/>
@@ -25130,7 +26437,86 @@
           <w:szCs w:val="20"/>
           <w:lang w:eastAsia="fr-FR"/>
         </w:rPr>
-        <w:t xml:space="preserve"> objet nommé « SaveFileDialog ». Il permet à l’utilisateur de choisir où enregistrer un fichier. Pour cela, l’objet ouvre une boîte de dialogue qui montrera les dossiers de l’ordinateur ainsi que les fichiers au format .ics uniquement. Dans ce cas-là je l’ai renommé « sfdSaveMergedCalendar ».</w:t>
+        <w:t>Merger</w:t>
+      </w:r>
+      <w:proofErr w:type="spellEnd"/>
+      <w:r>
+        <w:rPr>
+          <w:rFonts w:ascii="Century Gothic" w:hAnsi="Century Gothic"/>
+          <w:sz w:val="24"/>
+          <w:szCs w:val="20"/>
+          <w:lang w:eastAsia="fr-FR"/>
+        </w:rPr>
+        <w:t> ». C’est un objet qui s’occupe de ressortir tous les événements de chaque fichier et de les rassembler en un seul. Si le nombre d’événements correspond au nombre total d’événements à fusionner, il appelle un</w:t>
+      </w:r>
+      <w:r>
+        <w:rPr>
+          <w:rFonts w:ascii="Century Gothic" w:hAnsi="Century Gothic"/>
+          <w:sz w:val="24"/>
+          <w:szCs w:val="20"/>
+          <w:lang w:eastAsia="fr-FR"/>
+        </w:rPr>
+        <w:t xml:space="preserve"> objet nommé « </w:t>
+      </w:r>
+      <w:proofErr w:type="spellStart"/>
+      <w:r>
+        <w:rPr>
+          <w:rFonts w:ascii="Century Gothic" w:hAnsi="Century Gothic"/>
+          <w:sz w:val="24"/>
+          <w:szCs w:val="20"/>
+          <w:lang w:eastAsia="fr-FR"/>
+        </w:rPr>
+        <w:t>SaveFileDialog</w:t>
+      </w:r>
+      <w:proofErr w:type="spellEnd"/>
+      <w:r>
+        <w:rPr>
+          <w:rFonts w:ascii="Century Gothic" w:hAnsi="Century Gothic"/>
+          <w:sz w:val="24"/>
+          <w:szCs w:val="20"/>
+          <w:lang w:eastAsia="fr-FR"/>
+        </w:rPr>
+        <w:t> ». Il permet à l’utilisateur de choisir où enregistrer un fichier. Pour cela, l’objet ouvre une boîte de dialogue qui montrera les dossiers de l’ordinateur ainsi que les fichiers au format .</w:t>
+      </w:r>
+      <w:proofErr w:type="spellStart"/>
+      <w:r>
+        <w:rPr>
+          <w:rFonts w:ascii="Century Gothic" w:hAnsi="Century Gothic"/>
+          <w:sz w:val="24"/>
+          <w:szCs w:val="20"/>
+          <w:lang w:eastAsia="fr-FR"/>
+        </w:rPr>
+        <w:t>ics</w:t>
+      </w:r>
+      <w:proofErr w:type="spellEnd"/>
+      <w:r>
+        <w:rPr>
+          <w:rFonts w:ascii="Century Gothic" w:hAnsi="Century Gothic"/>
+          <w:sz w:val="24"/>
+          <w:szCs w:val="20"/>
+          <w:lang w:eastAsia="fr-FR"/>
+        </w:rPr>
+        <w:t xml:space="preserve"> uniquement. Dans ce cas-là je l’ai renommé « </w:t>
+      </w:r>
+      <w:proofErr w:type="spellStart"/>
+      <w:r>
+        <w:rPr>
+          <w:rFonts w:ascii="Century Gothic" w:hAnsi="Century Gothic"/>
+          <w:sz w:val="24"/>
+          <w:szCs w:val="20"/>
+          <w:lang w:eastAsia="fr-FR"/>
+        </w:rPr>
+        <w:t>sfdSaveMergedCalendar</w:t>
+      </w:r>
+      <w:proofErr w:type="spellEnd"/>
+      <w:r>
+        <w:rPr>
+          <w:rFonts w:ascii="Century Gothic" w:hAnsi="Century Gothic"/>
+          <w:sz w:val="24"/>
+          <w:szCs w:val="20"/>
+          <w:lang w:eastAsia="fr-FR"/>
+        </w:rPr>
+        <w:t> ».</w:t>
       </w:r>
     </w:p>
     <w:p>
@@ -25215,7 +26601,7 @@
                               </w:rPr>
                               <w:fldChar w:fldCharType="separate"/>
                             </w:r>
-                            <w:bookmarkStart w:id="134" w:name="_Toc73629326"/>
+                            <w:bookmarkStart w:id="94" w:name="_Toc73629326"/>
                             <w:r>
                               <w:rPr>
                                 <w:noProof/>
@@ -25229,9 +26615,14 @@
                               <w:fldChar w:fldCharType="end"/>
                             </w:r>
                             <w:r>
-                              <w:t>. Objet SaveFileDialog</w:t>
+                              <w:t xml:space="preserve">. Objet </w:t>
                             </w:r>
-                            <w:bookmarkEnd w:id="134"/>
+                            <w:proofErr w:type="spellStart"/>
+                            <w:r>
+                              <w:t>SaveFileDialog</w:t>
+                            </w:r>
+                            <w:bookmarkEnd w:id="94"/>
+                            <w:proofErr w:type="spellEnd"/>
                           </w:p>
                         </w:txbxContent>
                       </wps:txbx>
@@ -25521,7 +26912,7 @@
                               </w:rPr>
                               <w:fldChar w:fldCharType="separate"/>
                             </w:r>
-                            <w:bookmarkStart w:id="136" w:name="_Toc73629327"/>
+                            <w:bookmarkStart w:id="95" w:name="_Toc73629327"/>
                             <w:r>
                               <w:rPr>
                                 <w:noProof/>
@@ -25537,7 +26928,7 @@
                             <w:r>
                               <w:t>. Remplacement du contenu d'un fichier</w:t>
                             </w:r>
-                            <w:bookmarkEnd w:id="136"/>
+                            <w:bookmarkEnd w:id="95"/>
                           </w:p>
                         </w:txbxContent>
                       </wps:txbx>
@@ -25694,7 +27085,27 @@
           <w:szCs w:val="20"/>
           <w:lang w:eastAsia="fr-FR"/>
         </w:rPr>
-        <w:t xml:space="preserve">, cela permet de remplacer  le contenu tout </w:t>
+        <w:t xml:space="preserve">, cela permet de </w:t>
+      </w:r>
+      <w:proofErr w:type="gramStart"/>
+      <w:r>
+        <w:rPr>
+          <w:rFonts w:ascii="Century Gothic" w:hAnsi="Century Gothic"/>
+          <w:sz w:val="24"/>
+          <w:szCs w:val="20"/>
+          <w:lang w:eastAsia="fr-FR"/>
+        </w:rPr>
+        <w:t>remplacer  le</w:t>
+      </w:r>
+      <w:proofErr w:type="gramEnd"/>
+      <w:r>
+        <w:rPr>
+          <w:rFonts w:ascii="Century Gothic" w:hAnsi="Century Gothic"/>
+          <w:sz w:val="24"/>
+          <w:szCs w:val="20"/>
+          <w:lang w:eastAsia="fr-FR"/>
+        </w:rPr>
+        <w:t xml:space="preserve"> contenu tout </w:t>
       </w:r>
       <w:r>
         <w:rPr>
@@ -25754,12 +27165,12 @@
       <w:pPr>
         <w:pStyle w:val="Titre3"/>
       </w:pPr>
-      <w:bookmarkStart w:id="138" w:name="_Toc73629245"/>
+      <w:bookmarkStart w:id="96" w:name="_Toc73629245"/>
       <w:r>
         <w:lastRenderedPageBreak/>
         <w:t>Barre de progression</w:t>
       </w:r>
-      <w:bookmarkEnd w:id="138"/>
+      <w:bookmarkEnd w:id="96"/>
     </w:p>
     <w:p>
       <w:pPr>
@@ -25853,7 +27264,7 @@
                             <w:r>
                               <w:fldChar w:fldCharType="separate"/>
                             </w:r>
-                            <w:bookmarkStart w:id="139" w:name="_Toc73629328"/>
+                            <w:bookmarkStart w:id="97" w:name="_Toc73629328"/>
                             <w:r>
                               <w:rPr>
                                 <w:noProof/>
@@ -25866,7 +27277,7 @@
                             <w:r>
                               <w:t>. Emplacement de la barre de progression</w:t>
                             </w:r>
-                            <w:bookmarkEnd w:id="139"/>
+                            <w:bookmarkEnd w:id="97"/>
                           </w:p>
                         </w:txbxContent>
                       </wps:txbx>
@@ -26414,12 +27825,12 @@
       <w:pPr>
         <w:pStyle w:val="Titre3"/>
       </w:pPr>
-      <w:bookmarkStart w:id="141" w:name="_Toc73629246"/>
+      <w:bookmarkStart w:id="98" w:name="_Toc73629246"/>
       <w:r>
         <w:lastRenderedPageBreak/>
         <w:t>Avertissement fichier de destination</w:t>
       </w:r>
-      <w:bookmarkEnd w:id="141"/>
+      <w:bookmarkEnd w:id="98"/>
     </w:p>
     <w:p>
       <w:pPr>
@@ -26438,7 +27849,35 @@
         <w:rPr>
           <w:rFonts w:ascii="Century Gothic" w:hAnsi="Century Gothic"/>
         </w:rPr>
-        <w:t>, j’ai utilisé un objet natif à Windows Forms. Il s’appelle un « OpenSaveDialog ». Il permet d’exporter un fichier avec ses données.</w:t>
+        <w:t xml:space="preserve">, j’ai utilisé un objet natif à Windows </w:t>
+      </w:r>
+      <w:proofErr w:type="spellStart"/>
+      <w:r>
+        <w:rPr>
+          <w:rFonts w:ascii="Century Gothic" w:hAnsi="Century Gothic"/>
+        </w:rPr>
+        <w:t>Forms</w:t>
+      </w:r>
+      <w:proofErr w:type="spellEnd"/>
+      <w:r>
+        <w:rPr>
+          <w:rFonts w:ascii="Century Gothic" w:hAnsi="Century Gothic"/>
+        </w:rPr>
+        <w:t>. Il s’appelle un « </w:t>
+      </w:r>
+      <w:proofErr w:type="spellStart"/>
+      <w:r>
+        <w:rPr>
+          <w:rFonts w:ascii="Century Gothic" w:hAnsi="Century Gothic"/>
+        </w:rPr>
+        <w:t>OpenSaveDialog</w:t>
+      </w:r>
+      <w:proofErr w:type="spellEnd"/>
+      <w:r>
+        <w:rPr>
+          <w:rFonts w:ascii="Century Gothic" w:hAnsi="Century Gothic"/>
+        </w:rPr>
+        <w:t> ». Il permet d’exporter un fichier avec ses données.</w:t>
       </w:r>
       <w:r>
         <w:rPr>
@@ -26468,11 +27907,11 @@
       <w:pPr>
         <w:pStyle w:val="Titre3"/>
       </w:pPr>
-      <w:bookmarkStart w:id="142" w:name="_Toc73629247"/>
+      <w:bookmarkStart w:id="99" w:name="_Toc73629247"/>
       <w:r>
         <w:t>Vérification de l’intégrité du fichier fusionné</w:t>
       </w:r>
-      <w:bookmarkEnd w:id="142"/>
+      <w:bookmarkEnd w:id="99"/>
     </w:p>
     <w:p>
       <w:pPr>
@@ -26695,12 +28134,12 @@
       <w:pPr>
         <w:pStyle w:val="Titre3"/>
       </w:pPr>
-      <w:bookmarkStart w:id="143" w:name="_Toc73629248"/>
+      <w:bookmarkStart w:id="100" w:name="_Toc73629248"/>
       <w:r>
         <w:lastRenderedPageBreak/>
         <w:t>Rubrique d’aide</w:t>
       </w:r>
-      <w:bookmarkEnd w:id="143"/>
+      <w:bookmarkEnd w:id="100"/>
     </w:p>
     <w:p>
       <w:pPr>
@@ -26796,7 +28235,7 @@
                             <w:r>
                               <w:fldChar w:fldCharType="separate"/>
                             </w:r>
-                            <w:bookmarkStart w:id="144" w:name="_Toc73629329"/>
+                            <w:bookmarkStart w:id="101" w:name="_Toc73629329"/>
                             <w:r>
                               <w:rPr>
                                 <w:noProof/>
@@ -26809,7 +28248,7 @@
                             <w:r>
                               <w:t>. Interface de la page d'aide</w:t>
                             </w:r>
-                            <w:bookmarkEnd w:id="144"/>
+                            <w:bookmarkEnd w:id="101"/>
                           </w:p>
                         </w:txbxContent>
                       </wps:txbx>
@@ -26985,11 +28424,11 @@
         <w:lastRenderedPageBreak/>
         <w:t xml:space="preserve"> </w:t>
       </w:r>
-      <w:bookmarkStart w:id="146" w:name="_Toc73629249"/>
+      <w:bookmarkStart w:id="102" w:name="_Toc73629249"/>
       <w:r>
         <w:t>Diagramme de classes</w:t>
       </w:r>
-      <w:bookmarkEnd w:id="146"/>
+      <w:bookmarkEnd w:id="102"/>
     </w:p>
     <w:p/>
     <w:p>
@@ -27066,7 +28505,7 @@
                               </w:rPr>
                               <w:fldChar w:fldCharType="separate"/>
                             </w:r>
-                            <w:bookmarkStart w:id="147" w:name="_Toc73629330"/>
+                            <w:bookmarkStart w:id="103" w:name="_Toc73629330"/>
                             <w:r>
                               <w:rPr>
                                 <w:noProof/>
@@ -27082,7 +28521,7 @@
                             <w:r>
                               <w:t>. Méthodes du formulaire principal</w:t>
                             </w:r>
-                            <w:bookmarkEnd w:id="147"/>
+                            <w:bookmarkEnd w:id="103"/>
                           </w:p>
                         </w:txbxContent>
                       </wps:txbx>
@@ -27311,7 +28750,7 @@
                               </w:rPr>
                               <w:fldChar w:fldCharType="separate"/>
                             </w:r>
-                            <w:bookmarkStart w:id="149" w:name="_Toc73629331"/>
+                            <w:bookmarkStart w:id="104" w:name="_Toc73629331"/>
                             <w:r>
                               <w:rPr>
                                 <w:noProof/>
@@ -27327,7 +28766,7 @@
                             <w:r>
                               <w:t>. Méthodes du formulaire d'aide</w:t>
                             </w:r>
-                            <w:bookmarkEnd w:id="149"/>
+                            <w:bookmarkEnd w:id="104"/>
                           </w:p>
                         </w:txbxContent>
                       </wps:txbx>
@@ -27557,7 +28996,7 @@
                               </w:rPr>
                               <w:fldChar w:fldCharType="separate"/>
                             </w:r>
-                            <w:bookmarkStart w:id="151" w:name="_Toc73629332"/>
+                            <w:bookmarkStart w:id="105" w:name="_Toc73629332"/>
                             <w:r>
                               <w:rPr>
                                 <w:noProof/>
@@ -27571,9 +29010,14 @@
                               <w:fldChar w:fldCharType="end"/>
                             </w:r>
                             <w:r>
-                              <w:t>. Variables encapsulées et méthodes de la classe SourceComponents</w:t>
+                              <w:t xml:space="preserve">. Variables encapsulées et méthodes de la classe </w:t>
                             </w:r>
-                            <w:bookmarkEnd w:id="151"/>
+                            <w:proofErr w:type="spellStart"/>
+                            <w:r>
+                              <w:t>SourceComponents</w:t>
+                            </w:r>
+                            <w:bookmarkEnd w:id="105"/>
+                            <w:proofErr w:type="spellEnd"/>
                           </w:p>
                         </w:txbxContent>
                       </wps:txbx>
@@ -27717,8 +29161,13 @@
         </w:drawing>
       </w:r>
       <w:r>
-        <w:t>Classe SourceComponents</w:t>
-      </w:r>
+        <w:t xml:space="preserve">Classe </w:t>
+      </w:r>
+      <w:proofErr w:type="spellStart"/>
+      <w:r>
+        <w:t>SourceComponents</w:t>
+      </w:r>
+      <w:proofErr w:type="spellEnd"/>
       <w:r>
         <w:t> :</w:t>
       </w:r>
@@ -27802,7 +29251,7 @@
                               </w:rPr>
                               <w:fldChar w:fldCharType="separate"/>
                             </w:r>
-                            <w:bookmarkStart w:id="153" w:name="_Toc73629333"/>
+                            <w:bookmarkStart w:id="106" w:name="_Toc73629333"/>
                             <w:r>
                               <w:rPr>
                                 <w:noProof/>
@@ -27816,9 +29265,14 @@
                               <w:fldChar w:fldCharType="end"/>
                             </w:r>
                             <w:r>
-                              <w:t>. Variables et méthodes de la classe Merger</w:t>
+                              <w:t xml:space="preserve">. Variables et méthodes de la classe </w:t>
                             </w:r>
-                            <w:bookmarkEnd w:id="153"/>
+                            <w:proofErr w:type="spellStart"/>
+                            <w:r>
+                              <w:t>Merger</w:t>
+                            </w:r>
+                            <w:bookmarkEnd w:id="106"/>
+                            <w:proofErr w:type="spellEnd"/>
                           </w:p>
                         </w:txbxContent>
                       </wps:txbx>
@@ -27965,8 +29419,13 @@
         <w:t>Classe</w:t>
       </w:r>
       <w:r>
-        <w:t xml:space="preserve"> Merger</w:t>
-      </w:r>
+        <w:t xml:space="preserve"> </w:t>
+      </w:r>
+      <w:proofErr w:type="spellStart"/>
+      <w:r>
+        <w:t>Merger</w:t>
+      </w:r>
+      <w:proofErr w:type="spellEnd"/>
       <w:r>
         <w:t> :</w:t>
       </w:r>
@@ -28001,18 +29460,18 @@
           <w:i/>
         </w:rPr>
       </w:pPr>
-      <w:bookmarkStart w:id="155" w:name="_Toc25553321"/>
-      <w:bookmarkStart w:id="156" w:name="_Toc71691025"/>
-      <w:bookmarkStart w:id="157" w:name="_Toc73629250"/>
+      <w:bookmarkStart w:id="107" w:name="_Toc25553321"/>
+      <w:bookmarkStart w:id="108" w:name="_Toc71691025"/>
+      <w:bookmarkStart w:id="109" w:name="_Toc73629250"/>
       <w:r>
         <w:t>Description des test</w:t>
       </w:r>
-      <w:bookmarkEnd w:id="155"/>
+      <w:bookmarkEnd w:id="107"/>
       <w:r>
         <w:t>s effectués</w:t>
       </w:r>
-      <w:bookmarkEnd w:id="156"/>
-      <w:bookmarkEnd w:id="157"/>
+      <w:bookmarkEnd w:id="108"/>
+      <w:bookmarkEnd w:id="109"/>
     </w:p>
     <w:p>
       <w:pPr>
@@ -28158,7 +29617,7 @@
                 <w:lang w:val="fr-CH" w:eastAsia="fr-CH"/>
               </w:rPr>
               <w:pict w14:anchorId="4D2A2782">
-                <v:shape id="_x0000_i1027" type="#_x0000_t75" style="width:33.2pt;height:33.2pt">
+                <v:shape id="_x0000_i1027" type="#_x0000_t75" style="width:33.3pt;height:33.3pt">
                   <v:imagedata r:id="rId72" o:title="check (2)"/>
                 </v:shape>
               </w:pict>
@@ -28571,7 +30030,21 @@
               <w:rPr>
                 <w:lang w:val="fr-CH" w:eastAsia="fr-CH"/>
               </w:rPr>
-              <w:t>La boîte de dialogue possède un filtre qui permet uniquement d’importer des fichiers ics.</w:t>
+              <w:t xml:space="preserve">La boîte de dialogue possède un filtre qui permet uniquement d’importer des fichiers </w:t>
+            </w:r>
+            <w:proofErr w:type="spellStart"/>
+            <w:r>
+              <w:rPr>
+                <w:lang w:val="fr-CH" w:eastAsia="fr-CH"/>
+              </w:rPr>
+              <w:t>ics</w:t>
+            </w:r>
+            <w:proofErr w:type="spellEnd"/>
+            <w:r>
+              <w:rPr>
+                <w:lang w:val="fr-CH" w:eastAsia="fr-CH"/>
+              </w:rPr>
+              <w:t>.</w:t>
             </w:r>
           </w:p>
         </w:tc>
@@ -31089,7 +32562,21 @@
               <w:rPr>
                 <w:lang w:val="fr-CH" w:eastAsia="fr-CH"/>
               </w:rPr>
-              <w:t>La page d’aide contient un SourceComponents qui permet à l’utilisateur d’importer un fichier.</w:t>
+              <w:t xml:space="preserve">La page d’aide contient un </w:t>
+            </w:r>
+            <w:proofErr w:type="spellStart"/>
+            <w:r>
+              <w:rPr>
+                <w:lang w:val="fr-CH" w:eastAsia="fr-CH"/>
+              </w:rPr>
+              <w:t>SourceComponents</w:t>
+            </w:r>
+            <w:proofErr w:type="spellEnd"/>
+            <w:r>
+              <w:rPr>
+                <w:lang w:val="fr-CH" w:eastAsia="fr-CH"/>
+              </w:rPr>
+              <w:t xml:space="preserve"> qui permet à l’utilisateur d’importer un fichier.</w:t>
             </w:r>
           </w:p>
         </w:tc>
@@ -31188,23 +32675,23 @@
       <w:pPr>
         <w:pStyle w:val="Titre2"/>
       </w:pPr>
-      <w:bookmarkStart w:id="158" w:name="_Toc25553322"/>
-      <w:bookmarkStart w:id="159" w:name="_Toc71691026"/>
-      <w:bookmarkStart w:id="160" w:name="_Toc73629251"/>
+      <w:bookmarkStart w:id="110" w:name="_Toc25553322"/>
+      <w:bookmarkStart w:id="111" w:name="_Toc71691026"/>
+      <w:bookmarkStart w:id="112" w:name="_Toc73629251"/>
       <w:r>
         <w:lastRenderedPageBreak/>
         <w:t xml:space="preserve">Erreurs </w:t>
       </w:r>
-      <w:bookmarkEnd w:id="158"/>
+      <w:bookmarkEnd w:id="110"/>
       <w:r>
         <w:t>restantes</w:t>
       </w:r>
-      <w:bookmarkEnd w:id="159"/>
-      <w:bookmarkEnd w:id="160"/>
+      <w:bookmarkEnd w:id="111"/>
+      <w:bookmarkEnd w:id="112"/>
       <w:r>
         <w:t xml:space="preserve">  </w:t>
       </w:r>
-      <w:bookmarkStart w:id="161" w:name="_Toc25553323"/>
+      <w:bookmarkStart w:id="113" w:name="_Toc25553323"/>
     </w:p>
     <w:p>
       <w:pPr>
@@ -31236,7 +32723,7 @@
         <w:t>en présenté aucunes.</w:t>
       </w:r>
     </w:p>
-    <w:bookmarkEnd w:id="161"/>
+    <w:bookmarkEnd w:id="113"/>
     <w:p>
       <w:pPr>
         <w:pStyle w:val="En-tte"/>
@@ -31250,18 +32737,18 @@
       <w:pPr>
         <w:pStyle w:val="Titre1"/>
       </w:pPr>
-      <w:bookmarkStart w:id="162" w:name="_Toc25553328"/>
-      <w:bookmarkStart w:id="163" w:name="_Toc71703263"/>
-      <w:bookmarkStart w:id="164" w:name="_Toc73629252"/>
+      <w:bookmarkStart w:id="114" w:name="_Toc25553328"/>
+      <w:bookmarkStart w:id="115" w:name="_Toc71703263"/>
+      <w:bookmarkStart w:id="116" w:name="_Toc73629252"/>
       <w:r>
         <w:t>C</w:t>
       </w:r>
-      <w:bookmarkEnd w:id="162"/>
-      <w:bookmarkEnd w:id="163"/>
+      <w:bookmarkEnd w:id="114"/>
+      <w:bookmarkEnd w:id="115"/>
       <w:r>
         <w:t>onclusions</w:t>
       </w:r>
-      <w:bookmarkEnd w:id="164"/>
+      <w:bookmarkEnd w:id="116"/>
     </w:p>
     <w:p>
       <w:pPr>
@@ -31504,7 +32991,21 @@
         <w:rPr>
           <w:rFonts w:ascii="Century Gothic" w:hAnsi="Century Gothic"/>
         </w:rPr>
-        <w:t>Concernant la planfication initiale et finale :</w:t>
+        <w:t xml:space="preserve">Concernant la </w:t>
+      </w:r>
+      <w:proofErr w:type="spellStart"/>
+      <w:r>
+        <w:rPr>
+          <w:rFonts w:ascii="Century Gothic" w:hAnsi="Century Gothic"/>
+        </w:rPr>
+        <w:t>planfication</w:t>
+      </w:r>
+      <w:proofErr w:type="spellEnd"/>
+      <w:r>
+        <w:rPr>
+          <w:rFonts w:ascii="Century Gothic" w:hAnsi="Century Gothic"/>
+        </w:rPr>
+        <w:t xml:space="preserve"> initiale et finale :</w:t>
       </w:r>
     </w:p>
     <w:p>
@@ -31527,8 +33028,6 @@
         </w:rPr>
         <w:t xml:space="preserve"> En annexe vous pourrez trouver la comparaison entre la planification initiale et le journal de travail.</w:t>
       </w:r>
-      <w:bookmarkStart w:id="165" w:name="_GoBack"/>
-      <w:bookmarkEnd w:id="165"/>
     </w:p>
     <w:p>
       <w:pPr>
@@ -31565,17 +33064,17 @@
       <w:pPr>
         <w:pStyle w:val="Titre1"/>
       </w:pPr>
-      <w:bookmarkStart w:id="166" w:name="_Toc71703264"/>
-      <w:bookmarkStart w:id="167" w:name="_Toc73629253"/>
+      <w:bookmarkStart w:id="117" w:name="_Toc71703264"/>
+      <w:bookmarkStart w:id="118" w:name="_Toc73629253"/>
       <w:r>
         <w:lastRenderedPageBreak/>
         <w:t>A</w:t>
       </w:r>
-      <w:bookmarkEnd w:id="166"/>
+      <w:bookmarkEnd w:id="117"/>
       <w:r>
         <w:t>nnexes</w:t>
       </w:r>
-      <w:bookmarkEnd w:id="167"/>
+      <w:bookmarkEnd w:id="118"/>
     </w:p>
     <w:p>
       <w:pPr>
@@ -31584,13 +33083,13 @@
           <w:i/>
         </w:rPr>
       </w:pPr>
-      <w:bookmarkStart w:id="168" w:name="_Toc71703265"/>
-      <w:bookmarkStart w:id="169" w:name="_Toc73629254"/>
+      <w:bookmarkStart w:id="119" w:name="_Toc71703265"/>
+      <w:bookmarkStart w:id="120" w:name="_Toc73629254"/>
       <w:r>
         <w:t>Sources – Bibliographie</w:t>
       </w:r>
-      <w:bookmarkEnd w:id="168"/>
-      <w:bookmarkEnd w:id="169"/>
+      <w:bookmarkEnd w:id="119"/>
+      <w:bookmarkEnd w:id="120"/>
     </w:p>
     <w:p>
       <w:pPr>
@@ -31656,8 +33155,58 @@
         <w:rPr>
           <w:iCs/>
         </w:rPr>
-        <w:t>C# Tutorial – Drag and Drop Text files into a RichTextBox ¦ FoxLearn</w:t>
-      </w:r>
+        <w:t xml:space="preserve">C# Tutorial – Drag and Drop </w:t>
+      </w:r>
+      <w:proofErr w:type="spellStart"/>
+      <w:r>
+        <w:rPr>
+          <w:iCs/>
+        </w:rPr>
+        <w:t>Text</w:t>
+      </w:r>
+      <w:proofErr w:type="spellEnd"/>
+      <w:r>
+        <w:rPr>
+          <w:iCs/>
+        </w:rPr>
+        <w:t xml:space="preserve"> files </w:t>
+      </w:r>
+      <w:proofErr w:type="spellStart"/>
+      <w:r>
+        <w:rPr>
+          <w:iCs/>
+        </w:rPr>
+        <w:t>into</w:t>
+      </w:r>
+      <w:proofErr w:type="spellEnd"/>
+      <w:r>
+        <w:rPr>
+          <w:iCs/>
+        </w:rPr>
+        <w:t xml:space="preserve"> a </w:t>
+      </w:r>
+      <w:proofErr w:type="spellStart"/>
+      <w:r>
+        <w:rPr>
+          <w:iCs/>
+        </w:rPr>
+        <w:t>RichTextBox</w:t>
+      </w:r>
+      <w:proofErr w:type="spellEnd"/>
+      <w:r>
+        <w:rPr>
+          <w:iCs/>
+        </w:rPr>
+        <w:t xml:space="preserve"> ¦ </w:t>
+      </w:r>
+      <w:proofErr w:type="spellStart"/>
+      <w:r>
+        <w:rPr>
+          <w:iCs/>
+        </w:rPr>
+        <w:t>FoxLearn</w:t>
+      </w:r>
+      <w:proofErr w:type="spellEnd"/>
     </w:p>
     <w:p>
       <w:pPr>
@@ -31701,13 +33250,79 @@
           <w:lang w:val="de-CH"/>
         </w:rPr>
       </w:pPr>
+      <w:proofErr w:type="spellStart"/>
       <w:r>
         <w:rPr>
           <w:iCs/>
           <w:lang w:val="de-CH"/>
         </w:rPr>
-        <w:t>Extracting Path from OpenFileDialog path/filename</w:t>
-      </w:r>
+        <w:t>Extracting</w:t>
+      </w:r>
+      <w:proofErr w:type="spellEnd"/>
+      <w:r>
+        <w:rPr>
+          <w:iCs/>
+          <w:lang w:val="de-CH"/>
+        </w:rPr>
+        <w:t xml:space="preserve"> Path </w:t>
+      </w:r>
+      <w:proofErr w:type="spellStart"/>
+      <w:r>
+        <w:rPr>
+          <w:iCs/>
+          <w:lang w:val="de-CH"/>
+        </w:rPr>
+        <w:t>from</w:t>
+      </w:r>
+      <w:proofErr w:type="spellEnd"/>
+      <w:r>
+        <w:rPr>
+          <w:iCs/>
+          <w:lang w:val="de-CH"/>
+        </w:rPr>
+        <w:t xml:space="preserve"> </w:t>
+      </w:r>
+      <w:proofErr w:type="spellStart"/>
+      <w:r>
+        <w:rPr>
+          <w:iCs/>
+          <w:lang w:val="de-CH"/>
+        </w:rPr>
+        <w:t>OpenFileDialog</w:t>
+      </w:r>
+      <w:proofErr w:type="spellEnd"/>
+      <w:r>
+        <w:rPr>
+          <w:iCs/>
+          <w:lang w:val="de-CH"/>
+        </w:rPr>
+        <w:t xml:space="preserve"> </w:t>
+      </w:r>
+      <w:proofErr w:type="spellStart"/>
+      <w:r>
+        <w:rPr>
+          <w:iCs/>
+          <w:lang w:val="de-CH"/>
+        </w:rPr>
+        <w:t>path</w:t>
+      </w:r>
+      <w:proofErr w:type="spellEnd"/>
+      <w:r>
+        <w:rPr>
+          <w:iCs/>
+          <w:lang w:val="de-CH"/>
+        </w:rPr>
+        <w:t>/</w:t>
+      </w:r>
+      <w:proofErr w:type="spellStart"/>
+      <w:r>
+        <w:rPr>
+          <w:iCs/>
+          <w:lang w:val="de-CH"/>
+        </w:rPr>
+        <w:t>filename</w:t>
+      </w:r>
+      <w:proofErr w:type="spellEnd"/>
       <w:r>
         <w:rPr>
           <w:iCs/>
@@ -31770,7 +33385,35 @@
           <w:rPr>
             <w:rStyle w:val="Lienhypertexte"/>
           </w:rPr>
-          <w:t>How to Create Setup.exe in Visual Studio 2019 | FoxLearn - YouTube</w:t>
+          <w:t xml:space="preserve">How to </w:t>
+        </w:r>
+        <w:proofErr w:type="spellStart"/>
+        <w:r>
+          <w:rPr>
+            <w:rStyle w:val="Lienhypertexte"/>
+          </w:rPr>
+          <w:t>Create</w:t>
+        </w:r>
+        <w:proofErr w:type="spellEnd"/>
+        <w:r>
+          <w:rPr>
+            <w:rStyle w:val="Lienhypertexte"/>
+          </w:rPr>
+          <w:t xml:space="preserve"> Setup.exe in Visual Studio 2019 | </w:t>
+        </w:r>
+        <w:proofErr w:type="spellStart"/>
+        <w:r>
+          <w:rPr>
+            <w:rStyle w:val="Lienhypertexte"/>
+          </w:rPr>
+          <w:t>FoxLearn</w:t>
+        </w:r>
+        <w:proofErr w:type="spellEnd"/>
+        <w:r>
+          <w:rPr>
+            <w:rStyle w:val="Lienhypertexte"/>
+          </w:rPr>
+          <w:t xml:space="preserve"> - YouTube</w:t>
         </w:r>
       </w:hyperlink>
     </w:p>
@@ -31831,18 +33474,18 @@
           <w:i/>
         </w:rPr>
       </w:pPr>
-      <w:bookmarkStart w:id="170" w:name="_Toc25553332"/>
-      <w:bookmarkStart w:id="171" w:name="_Toc71703268"/>
-      <w:bookmarkStart w:id="172" w:name="_Toc73629255"/>
+      <w:bookmarkStart w:id="121" w:name="_Toc25553332"/>
+      <w:bookmarkStart w:id="122" w:name="_Toc71703268"/>
+      <w:bookmarkStart w:id="123" w:name="_Toc73629255"/>
       <w:r>
         <w:t>Manuel d'u</w:t>
       </w:r>
       <w:r>
         <w:t>tilisation</w:t>
       </w:r>
-      <w:bookmarkEnd w:id="170"/>
-      <w:bookmarkEnd w:id="171"/>
-      <w:bookmarkEnd w:id="172"/>
+      <w:bookmarkEnd w:id="121"/>
+      <w:bookmarkEnd w:id="122"/>
+      <w:bookmarkEnd w:id="123"/>
     </w:p>
     <w:p>
       <w:pPr>
@@ -31868,11 +33511,11 @@
       <w:pPr>
         <w:pStyle w:val="Titre2"/>
       </w:pPr>
-      <w:bookmarkStart w:id="173" w:name="_Toc73629256"/>
+      <w:bookmarkStart w:id="124" w:name="_Toc73629256"/>
       <w:r>
         <w:t>Table de figures</w:t>
       </w:r>
-      <w:bookmarkEnd w:id="173"/>
+      <w:bookmarkEnd w:id="124"/>
     </w:p>
     <w:p>
       <w:pPr>
@@ -35730,21 +37373,21 @@
           <w:i/>
         </w:rPr>
       </w:pPr>
-      <w:bookmarkStart w:id="174" w:name="_Toc25553326"/>
-      <w:bookmarkStart w:id="175" w:name="_Toc71691029"/>
-      <w:bookmarkStart w:id="176" w:name="_Toc73629257"/>
+      <w:bookmarkStart w:id="125" w:name="_Toc25553326"/>
+      <w:bookmarkStart w:id="126" w:name="_Toc71691029"/>
+      <w:bookmarkStart w:id="127" w:name="_Toc73629257"/>
       <w:r>
         <w:t>Liste des documents</w:t>
       </w:r>
-      <w:bookmarkEnd w:id="174"/>
+      <w:bookmarkEnd w:id="125"/>
       <w:r>
         <w:t xml:space="preserve"> </w:t>
       </w:r>
       <w:r>
         <w:t>fournis</w:t>
       </w:r>
-      <w:bookmarkEnd w:id="175"/>
-      <w:bookmarkEnd w:id="176"/>
+      <w:bookmarkEnd w:id="126"/>
+      <w:bookmarkEnd w:id="127"/>
     </w:p>
     <w:p>
       <w:pPr>
@@ -35986,7 +37629,7 @@
               <w:noProof/>
               <w:sz w:val="20"/>
             </w:rPr>
-            <w:t>41</w:t>
+            <w:t>26</w:t>
           </w:r>
           <w:r>
             <w:rPr>
@@ -41572,7 +43215,7 @@
 </file>
 
 <file path=customXml/itemProps1.xml><?xml version="1.0" encoding="utf-8"?>
-<ds:datastoreItem xmlns:ds="http://schemas.openxmlformats.org/officeDocument/2006/customXml" ds:itemID="{687E6326-0841-4A9D-AD0F-6FB9BFD01DCE}">
+<ds:datastoreItem xmlns:ds="http://schemas.openxmlformats.org/officeDocument/2006/customXml" ds:itemID="{F0F0D956-BDF7-4BEA-A1A4-2A6D83C7D428}">
   <ds:schemaRefs>
     <ds:schemaRef ds:uri="http://schemas.openxmlformats.org/officeDocument/2006/bibliography"/>
   </ds:schemaRefs>

</xml_diff>